<commit_message>
Now supports shortcuts!  (provided they don't go over any non-path nodes)
</commit_message>
<xml_diff>
--- a/RoadSystem Documentation.docx
+++ b/RoadSystem Documentation.docx
@@ -6,7 +6,7 @@
       <w:pPr>
         <w:jc w:val="center"/>
         <w:rPr>
-          <w:rFonts w:ascii="Century" w:hAnsi="Century"/>
+          <w:rFonts w:ascii="Garamond" w:hAnsi="Garamond"/>
           <w:i/>
         </w:rPr>
       </w:pPr>
@@ -15,7 +15,7 @@
       <w:pPr>
         <w:jc w:val="center"/>
         <w:rPr>
-          <w:rFonts w:ascii="Century" w:hAnsi="Century"/>
+          <w:rFonts w:ascii="Garamond" w:hAnsi="Garamond"/>
           <w:i/>
         </w:rPr>
       </w:pPr>
@@ -24,7 +24,7 @@
       <w:pPr>
         <w:jc w:val="center"/>
         <w:rPr>
-          <w:rFonts w:ascii="Century" w:hAnsi="Century"/>
+          <w:rFonts w:ascii="Garamond" w:hAnsi="Garamond"/>
           <w:i/>
         </w:rPr>
       </w:pPr>
@@ -33,7 +33,7 @@
       <w:pPr>
         <w:jc w:val="center"/>
         <w:rPr>
-          <w:rFonts w:ascii="Century" w:hAnsi="Century"/>
+          <w:rFonts w:ascii="Garamond" w:hAnsi="Garamond"/>
           <w:i/>
         </w:rPr>
       </w:pPr>
@@ -42,7 +42,7 @@
       <w:pPr>
         <w:jc w:val="center"/>
         <w:rPr>
-          <w:rFonts w:ascii="Century" w:hAnsi="Century"/>
+          <w:rFonts w:ascii="Garamond" w:hAnsi="Garamond"/>
           <w:i/>
         </w:rPr>
       </w:pPr>
@@ -51,7 +51,7 @@
       <w:pPr>
         <w:jc w:val="center"/>
         <w:rPr>
-          <w:rFonts w:ascii="Century" w:hAnsi="Century"/>
+          <w:rFonts w:ascii="Garamond" w:hAnsi="Garamond"/>
           <w:i/>
         </w:rPr>
       </w:pPr>
@@ -60,7 +60,7 @@
       <w:pPr>
         <w:jc w:val="center"/>
         <w:rPr>
-          <w:rFonts w:ascii="Century" w:hAnsi="Century"/>
+          <w:rFonts w:ascii="Garamond" w:hAnsi="Garamond"/>
           <w:i/>
         </w:rPr>
       </w:pPr>
@@ -69,7 +69,7 @@
       <w:pPr>
         <w:jc w:val="center"/>
         <w:rPr>
-          <w:rFonts w:ascii="Century" w:hAnsi="Century"/>
+          <w:rFonts w:ascii="Garamond" w:hAnsi="Garamond"/>
           <w:i/>
         </w:rPr>
       </w:pPr>
@@ -78,7 +78,7 @@
       <w:pPr>
         <w:jc w:val="center"/>
         <w:rPr>
-          <w:rFonts w:ascii="Century" w:hAnsi="Century"/>
+          <w:rFonts w:ascii="Garamond" w:hAnsi="Garamond"/>
           <w:i/>
         </w:rPr>
       </w:pPr>
@@ -87,37 +87,37 @@
       <w:pPr>
         <w:jc w:val="center"/>
         <w:rPr>
-          <w:rFonts w:ascii="Century" w:hAnsi="Century"/>
-        </w:rPr>
-      </w:pPr>
-      <w:r>
-        <w:rPr>
-          <w:rFonts w:ascii="Century" w:hAnsi="Century"/>
+          <w:rFonts w:ascii="Garamond" w:hAnsi="Garamond"/>
+        </w:rPr>
+      </w:pPr>
+      <w:r>
+        <w:rPr>
+          <w:rFonts w:ascii="Garamond" w:hAnsi="Garamond"/>
           <w:i/>
         </w:rPr>
         <w:t>Backseat Driver</w:t>
       </w:r>
       <w:r>
         <w:rPr>
-          <w:rFonts w:ascii="Century" w:hAnsi="Century"/>
+          <w:rFonts w:ascii="Garamond" w:hAnsi="Garamond"/>
         </w:rPr>
         <w:t xml:space="preserve"> Road</w:t>
       </w:r>
       <w:r>
         <w:rPr>
-          <w:rFonts w:ascii="Century" w:hAnsi="Century"/>
+          <w:rFonts w:ascii="Garamond" w:hAnsi="Garamond"/>
         </w:rPr>
         <w:t>way</w:t>
       </w:r>
       <w:r>
         <w:rPr>
-          <w:rFonts w:ascii="Century" w:hAnsi="Century"/>
+          <w:rFonts w:ascii="Garamond" w:hAnsi="Garamond"/>
         </w:rPr>
         <w:t xml:space="preserve"> Creation</w:t>
       </w:r>
       <w:r>
         <w:rPr>
-          <w:rFonts w:ascii="Century" w:hAnsi="Century"/>
+          <w:rFonts w:ascii="Garamond" w:hAnsi="Garamond"/>
         </w:rPr>
         <w:t xml:space="preserve"> Tools</w:t>
       </w:r>
@@ -126,13 +126,13 @@
       <w:pPr>
         <w:jc w:val="center"/>
         <w:rPr>
-          <w:rFonts w:ascii="Century" w:hAnsi="Century"/>
+          <w:rFonts w:ascii="Garamond" w:hAnsi="Garamond"/>
           <w:sz w:val="20"/>
         </w:rPr>
       </w:pPr>
       <w:r>
         <w:rPr>
-          <w:rFonts w:ascii="Century" w:hAnsi="Century"/>
+          <w:rFonts w:ascii="Garamond" w:hAnsi="Garamond"/>
           <w:sz w:val="20"/>
         </w:rPr>
         <w:t>By John Conover</w:t>
@@ -142,21 +142,21 @@
       <w:pPr>
         <w:jc w:val="center"/>
         <w:rPr>
-          <w:rFonts w:ascii="Century" w:hAnsi="Century"/>
+          <w:rFonts w:ascii="Garamond" w:hAnsi="Garamond"/>
           <w:i/>
           <w:sz w:val="20"/>
         </w:rPr>
       </w:pPr>
       <w:r>
         <w:rPr>
-          <w:rFonts w:ascii="Century" w:hAnsi="Century"/>
+          <w:rFonts w:ascii="Garamond" w:hAnsi="Garamond"/>
           <w:sz w:val="20"/>
         </w:rPr>
         <w:t xml:space="preserve">Developer, </w:t>
       </w:r>
       <w:r>
         <w:rPr>
-          <w:rFonts w:ascii="Century" w:hAnsi="Century"/>
+          <w:rFonts w:ascii="Garamond" w:hAnsi="Garamond"/>
           <w:i/>
           <w:sz w:val="20"/>
         </w:rPr>
@@ -167,7 +167,7 @@
       <w:pPr>
         <w:jc w:val="center"/>
         <w:rPr>
-          <w:rFonts w:ascii="Century" w:hAnsi="Century"/>
+          <w:rFonts w:ascii="Garamond" w:hAnsi="Garamond"/>
           <w:sz w:val="20"/>
         </w:rPr>
       </w:pPr>
@@ -176,7 +176,7 @@
       <w:pPr>
         <w:jc w:val="center"/>
         <w:rPr>
-          <w:rFonts w:ascii="Century" w:hAnsi="Century"/>
+          <w:rFonts w:ascii="Garamond" w:hAnsi="Garamond"/>
           <w:sz w:val="20"/>
         </w:rPr>
       </w:pPr>
@@ -185,7 +185,7 @@
       <w:pPr>
         <w:jc w:val="center"/>
         <w:rPr>
-          <w:rFonts w:ascii="Century" w:hAnsi="Century"/>
+          <w:rFonts w:ascii="Garamond" w:hAnsi="Garamond"/>
           <w:sz w:val="20"/>
         </w:rPr>
       </w:pPr>
@@ -194,7 +194,7 @@
       <w:pPr>
         <w:jc w:val="center"/>
         <w:rPr>
-          <w:rFonts w:ascii="Century" w:hAnsi="Century"/>
+          <w:rFonts w:ascii="Garamond" w:hAnsi="Garamond"/>
           <w:sz w:val="20"/>
         </w:rPr>
       </w:pPr>
@@ -203,7 +203,7 @@
       <w:pPr>
         <w:jc w:val="center"/>
         <w:rPr>
-          <w:rFonts w:ascii="Century" w:hAnsi="Century"/>
+          <w:rFonts w:ascii="Garamond" w:hAnsi="Garamond"/>
           <w:sz w:val="20"/>
         </w:rPr>
       </w:pPr>
@@ -212,7 +212,7 @@
       <w:pPr>
         <w:jc w:val="center"/>
         <w:rPr>
-          <w:rFonts w:ascii="Century" w:hAnsi="Century"/>
+          <w:rFonts w:ascii="Garamond" w:hAnsi="Garamond"/>
           <w:sz w:val="20"/>
         </w:rPr>
       </w:pPr>
@@ -221,7 +221,7 @@
       <w:pPr>
         <w:jc w:val="center"/>
         <w:rPr>
-          <w:rFonts w:ascii="Century" w:hAnsi="Century"/>
+          <w:rFonts w:ascii="Garamond" w:hAnsi="Garamond"/>
           <w:sz w:val="20"/>
         </w:rPr>
       </w:pPr>
@@ -230,7 +230,7 @@
       <w:pPr>
         <w:jc w:val="center"/>
         <w:rPr>
-          <w:rFonts w:ascii="Century" w:hAnsi="Century"/>
+          <w:rFonts w:ascii="Garamond" w:hAnsi="Garamond"/>
           <w:sz w:val="20"/>
         </w:rPr>
       </w:pPr>
@@ -239,7 +239,7 @@
       <w:pPr>
         <w:jc w:val="center"/>
         <w:rPr>
-          <w:rFonts w:ascii="Century" w:hAnsi="Century"/>
+          <w:rFonts w:ascii="Garamond" w:hAnsi="Garamond"/>
           <w:sz w:val="20"/>
         </w:rPr>
       </w:pPr>
@@ -248,7 +248,7 @@
       <w:pPr>
         <w:jc w:val="center"/>
         <w:rPr>
-          <w:rFonts w:ascii="Century" w:hAnsi="Century"/>
+          <w:rFonts w:ascii="Garamond" w:hAnsi="Garamond"/>
           <w:sz w:val="20"/>
         </w:rPr>
       </w:pPr>
@@ -257,7 +257,7 @@
       <w:pPr>
         <w:jc w:val="center"/>
         <w:rPr>
-          <w:rFonts w:ascii="Century" w:hAnsi="Century"/>
+          <w:rFonts w:ascii="Garamond" w:hAnsi="Garamond"/>
           <w:sz w:val="20"/>
         </w:rPr>
       </w:pPr>
@@ -266,7 +266,7 @@
       <w:pPr>
         <w:jc w:val="center"/>
         <w:rPr>
-          <w:rFonts w:ascii="Century" w:hAnsi="Century"/>
+          <w:rFonts w:ascii="Garamond" w:hAnsi="Garamond"/>
           <w:sz w:val="20"/>
         </w:rPr>
       </w:pPr>
@@ -275,7 +275,7 @@
       <w:pPr>
         <w:jc w:val="center"/>
         <w:rPr>
-          <w:rFonts w:ascii="Century" w:hAnsi="Century"/>
+          <w:rFonts w:ascii="Garamond" w:hAnsi="Garamond"/>
           <w:sz w:val="20"/>
         </w:rPr>
       </w:pPr>
@@ -288,46 +288,46 @@
           <w:numId w:val="1"/>
         </w:numPr>
         <w:rPr>
-          <w:rFonts w:ascii="Century" w:hAnsi="Century"/>
-        </w:rPr>
-      </w:pPr>
-      <w:r>
-        <w:rPr>
-          <w:rFonts w:ascii="Century" w:hAnsi="Century"/>
+          <w:rFonts w:ascii="Garamond" w:hAnsi="Garamond"/>
+        </w:rPr>
+      </w:pPr>
+      <w:r>
+        <w:rPr>
+          <w:rFonts w:ascii="Garamond" w:hAnsi="Garamond"/>
+        </w:rPr>
+        <w:t>Summary</w:t>
+      </w:r>
+    </w:p>
+    <w:p>
+      <w:pPr>
+        <w:ind w:left="1080"/>
+        <w:rPr>
+          <w:rFonts w:ascii="Garamond" w:hAnsi="Garamond"/>
+        </w:rPr>
+      </w:pPr>
+      <w:r>
+        <w:rPr>
+          <w:rFonts w:ascii="Garamond" w:hAnsi="Garamond"/>
         </w:rPr>
         <w:lastRenderedPageBreak/>
-        <w:t>Summary</w:t>
-      </w:r>
-    </w:p>
-    <w:p>
-      <w:pPr>
-        <w:ind w:left="1080"/>
-        <w:rPr>
-          <w:rFonts w:ascii="Century" w:hAnsi="Century"/>
-        </w:rPr>
-      </w:pPr>
-      <w:r>
-        <w:rPr>
-          <w:rFonts w:ascii="Century" w:hAnsi="Century"/>
-        </w:rPr>
         <w:t xml:space="preserve">This is the documentation for the road design system in </w:t>
       </w:r>
       <w:r>
         <w:rPr>
-          <w:rFonts w:ascii="Century" w:hAnsi="Century"/>
+          <w:rFonts w:ascii="Garamond" w:hAnsi="Garamond"/>
           <w:i/>
         </w:rPr>
         <w:t>Backseat Driver</w:t>
       </w:r>
       <w:r>
         <w:rPr>
-          <w:rFonts w:ascii="Century" w:hAnsi="Century"/>
+          <w:rFonts w:ascii="Garamond" w:hAnsi="Garamond"/>
         </w:rPr>
         <w:t>.  This system utilizes the component-based object creation in Unity in order to create a network of roads.  Using this road system simplifies not only road creation in a level, but also for scripting; by maintaining a strict hierarchy in the editor, it becomes extremely intuitive for the programmers to utilize the different roads, road segments a</w:t>
       </w:r>
       <w:r>
         <w:rPr>
-          <w:rFonts w:ascii="Century" w:hAnsi="Century"/>
+          <w:rFonts w:ascii="Garamond" w:hAnsi="Garamond"/>
         </w:rPr>
         <w:t>nd intersections for navigation.</w:t>
       </w:r>
@@ -340,12 +340,12 @@
           <w:numId w:val="1"/>
         </w:numPr>
         <w:rPr>
-          <w:rFonts w:ascii="Century" w:hAnsi="Century"/>
-        </w:rPr>
-      </w:pPr>
-      <w:r>
-        <w:rPr>
-          <w:rFonts w:ascii="Century" w:hAnsi="Century"/>
+          <w:rFonts w:ascii="Garamond" w:hAnsi="Garamond"/>
+        </w:rPr>
+      </w:pPr>
+      <w:r>
+        <w:rPr>
+          <w:rFonts w:ascii="Garamond" w:hAnsi="Garamond"/>
         </w:rPr>
         <w:t>Disclaimer:</w:t>
       </w:r>
@@ -358,38 +358,38 @@
           <w:numId w:val="1"/>
         </w:numPr>
         <w:rPr>
-          <w:rFonts w:ascii="Century" w:hAnsi="Century"/>
-        </w:rPr>
-      </w:pPr>
-      <w:r>
-        <w:rPr>
-          <w:rFonts w:ascii="Century" w:hAnsi="Century"/>
+          <w:rFonts w:ascii="Garamond" w:hAnsi="Garamond"/>
+        </w:rPr>
+      </w:pPr>
+      <w:r>
+        <w:rPr>
+          <w:rFonts w:ascii="Garamond" w:hAnsi="Garamond"/>
         </w:rPr>
         <w:t xml:space="preserve">This system is </w:t>
       </w:r>
       <w:r>
         <w:rPr>
-          <w:rFonts w:ascii="Century" w:hAnsi="Century"/>
+          <w:rFonts w:ascii="Garamond" w:hAnsi="Garamond"/>
           <w:b/>
         </w:rPr>
         <w:t>not</w:t>
       </w:r>
       <w:r>
         <w:rPr>
-          <w:rFonts w:ascii="Century" w:hAnsi="Century"/>
+          <w:rFonts w:ascii="Garamond" w:hAnsi="Garamond"/>
         </w:rPr>
         <w:t xml:space="preserve"> intended for creating road art.  It should only be used to define roads </w:t>
       </w:r>
       <w:r>
         <w:rPr>
-          <w:rFonts w:ascii="Century" w:hAnsi="Century"/>
+          <w:rFonts w:ascii="Garamond" w:hAnsi="Garamond"/>
           <w:i/>
         </w:rPr>
         <w:t>functionally</w:t>
       </w:r>
       <w:r>
         <w:rPr>
-          <w:rFonts w:ascii="Century" w:hAnsi="Century"/>
+          <w:rFonts w:ascii="Garamond" w:hAnsi="Garamond"/>
         </w:rPr>
         <w:t>, not artistically.</w:t>
       </w:r>
@@ -402,18 +402,18 @@
           <w:numId w:val="1"/>
         </w:numPr>
         <w:rPr>
-          <w:rFonts w:ascii="Century" w:hAnsi="Century"/>
-        </w:rPr>
-      </w:pPr>
-      <w:r>
-        <w:rPr>
-          <w:rFonts w:ascii="Century" w:hAnsi="Century"/>
+          <w:rFonts w:ascii="Garamond" w:hAnsi="Garamond"/>
+        </w:rPr>
+      </w:pPr>
+      <w:r>
+        <w:rPr>
+          <w:rFonts w:ascii="Garamond" w:hAnsi="Garamond"/>
         </w:rPr>
         <w:t>Since the road segments are rectangular, the pathfinding d</w:t>
       </w:r>
       <w:r>
         <w:rPr>
-          <w:rFonts w:ascii="Century" w:hAnsi="Century"/>
+          <w:rFonts w:ascii="Garamond" w:hAnsi="Garamond"/>
         </w:rPr>
         <w:t>oes not give exact road lengths, but rather approximations.</w:t>
       </w:r>
@@ -426,12 +426,12 @@
           <w:numId w:val="1"/>
         </w:numPr>
         <w:rPr>
-          <w:rFonts w:ascii="Century" w:hAnsi="Century"/>
-        </w:rPr>
-      </w:pPr>
-      <w:r>
-        <w:rPr>
-          <w:rFonts w:ascii="Century" w:hAnsi="Century"/>
+          <w:rFonts w:ascii="Garamond" w:hAnsi="Garamond"/>
+        </w:rPr>
+      </w:pPr>
+      <w:r>
+        <w:rPr>
+          <w:rFonts w:ascii="Garamond" w:hAnsi="Garamond"/>
         </w:rPr>
         <w:t>Basic Components</w:t>
       </w:r>
@@ -444,12 +444,12 @@
           <w:numId w:val="1"/>
         </w:numPr>
         <w:rPr>
-          <w:rFonts w:ascii="Century" w:hAnsi="Century"/>
-        </w:rPr>
-      </w:pPr>
-      <w:r>
-        <w:rPr>
-          <w:rFonts w:ascii="Century" w:hAnsi="Century"/>
+          <w:rFonts w:ascii="Garamond" w:hAnsi="Garamond"/>
+        </w:rPr>
+      </w:pPr>
+      <w:r>
+        <w:rPr>
+          <w:rFonts w:ascii="Garamond" w:hAnsi="Garamond"/>
         </w:rPr>
         <w:t>Prefabs</w:t>
       </w:r>
@@ -462,77 +462,77 @@
           <w:numId w:val="1"/>
         </w:numPr>
         <w:rPr>
-          <w:rFonts w:ascii="Century" w:hAnsi="Century"/>
-        </w:rPr>
-      </w:pPr>
-      <w:r>
-        <w:rPr>
-          <w:rFonts w:ascii="Century" w:hAnsi="Century"/>
+          <w:rFonts w:ascii="Garamond" w:hAnsi="Garamond"/>
+        </w:rPr>
+      </w:pPr>
+      <w:r>
+        <w:rPr>
+          <w:rFonts w:ascii="Garamond" w:hAnsi="Garamond"/>
           <w:b/>
         </w:rPr>
         <w:t>Road Segment</w:t>
       </w:r>
       <w:r>
         <w:rPr>
-          <w:rFonts w:ascii="Century" w:hAnsi="Century"/>
+          <w:rFonts w:ascii="Garamond" w:hAnsi="Garamond"/>
         </w:rPr>
         <w:t xml:space="preserve">: This is the building block for any </w:t>
       </w:r>
       <w:r>
         <w:rPr>
-          <w:rFonts w:ascii="Century" w:hAnsi="Century"/>
+          <w:rFonts w:ascii="Garamond" w:hAnsi="Garamond"/>
           <w:b/>
         </w:rPr>
         <w:t>Road</w:t>
       </w:r>
       <w:r>
         <w:rPr>
-          <w:rFonts w:ascii="Century" w:hAnsi="Century"/>
+          <w:rFonts w:ascii="Garamond" w:hAnsi="Garamond"/>
         </w:rPr>
         <w:t xml:space="preserve">.  Each </w:t>
       </w:r>
       <w:r>
         <w:rPr>
-          <w:rFonts w:ascii="Century" w:hAnsi="Century"/>
+          <w:rFonts w:ascii="Garamond" w:hAnsi="Garamond"/>
           <w:b/>
         </w:rPr>
         <w:t xml:space="preserve">Road Segment </w:t>
       </w:r>
       <w:r>
         <w:rPr>
-          <w:rFonts w:ascii="Century" w:hAnsi="Century"/>
+          <w:rFonts w:ascii="Garamond" w:hAnsi="Garamond"/>
         </w:rPr>
         <w:t xml:space="preserve">prefab contains a </w:t>
       </w:r>
       <w:r>
         <w:rPr>
-          <w:rFonts w:ascii="Century" w:hAnsi="Century"/>
+          <w:rFonts w:ascii="Garamond" w:hAnsi="Garamond"/>
           <w:b/>
         </w:rPr>
         <w:t>NavNode</w:t>
       </w:r>
       <w:r>
         <w:rPr>
-          <w:rFonts w:ascii="Century" w:hAnsi="Century"/>
+          <w:rFonts w:ascii="Garamond" w:hAnsi="Garamond"/>
         </w:rPr>
         <w:t xml:space="preserve"> script attached to it, which allows the GameObject to be used as a vertex in a pathfinding function.</w:t>
       </w:r>
       <w:r>
         <w:rPr>
-          <w:rFonts w:ascii="Century" w:hAnsi="Century"/>
+          <w:rFonts w:ascii="Garamond" w:hAnsi="Garamond"/>
         </w:rPr>
         <w:t xml:space="preserve">  Each </w:t>
       </w:r>
       <w:r>
         <w:rPr>
-          <w:rFonts w:ascii="Century" w:hAnsi="Century"/>
+          <w:rFonts w:ascii="Garamond" w:hAnsi="Garamond"/>
           <w:b/>
         </w:rPr>
         <w:t>Road Segment</w:t>
       </w:r>
       <w:r>
         <w:rPr>
-          <w:rFonts w:ascii="Century" w:hAnsi="Century"/>
+          <w:rFonts w:ascii="Garamond" w:hAnsi="Garamond"/>
         </w:rPr>
         <w:t xml:space="preserve"> has a BoxCollider that is used as a trigger volume.  These segments can be linked together to approximate the curvature of the </w:t>
       </w:r>
@@ -545,118 +545,117 @@
           <w:numId w:val="1"/>
         </w:numPr>
         <w:rPr>
-          <w:rFonts w:ascii="Century" w:hAnsi="Century"/>
-          <w:b/>
-        </w:rPr>
-      </w:pPr>
-      <w:r>
-        <w:rPr>
-          <w:rFonts w:ascii="Century" w:hAnsi="Century"/>
-          <w:b/>
-        </w:rPr>
-        <w:lastRenderedPageBreak/>
+          <w:rFonts w:ascii="Garamond" w:hAnsi="Garamond"/>
+          <w:b/>
+        </w:rPr>
+      </w:pPr>
+      <w:r>
+        <w:rPr>
+          <w:rFonts w:ascii="Garamond" w:hAnsi="Garamond"/>
+          <w:b/>
+        </w:rPr>
         <w:t>Intersection</w:t>
       </w:r>
       <w:r>
         <w:rPr>
-          <w:rFonts w:ascii="Century" w:hAnsi="Century"/>
+          <w:rFonts w:ascii="Garamond" w:hAnsi="Garamond"/>
         </w:rPr>
         <w:t xml:space="preserve">: A GameObject that is a link between multiple </w:t>
       </w:r>
       <w:r>
         <w:rPr>
-          <w:rFonts w:ascii="Century" w:hAnsi="Century"/>
+          <w:rFonts w:ascii="Garamond" w:hAnsi="Garamond"/>
           <w:b/>
         </w:rPr>
         <w:t>Roads</w:t>
       </w:r>
       <w:r>
         <w:rPr>
-          <w:rFonts w:ascii="Century" w:hAnsi="Century"/>
+          <w:rFonts w:ascii="Garamond" w:hAnsi="Garamond"/>
         </w:rPr>
         <w:t xml:space="preserve">.  An </w:t>
       </w:r>
       <w:r>
         <w:rPr>
-          <w:rFonts w:ascii="Century" w:hAnsi="Century"/>
+          <w:rFonts w:ascii="Garamond" w:hAnsi="Garamond"/>
           <w:b/>
         </w:rPr>
         <w:t>Intersection</w:t>
       </w:r>
       <w:r>
         <w:rPr>
-          <w:rFonts w:ascii="Century" w:hAnsi="Century"/>
+          <w:rFonts w:ascii="Garamond" w:hAnsi="Garamond"/>
         </w:rPr>
         <w:t xml:space="preserve"> functions much like a </w:t>
       </w:r>
       <w:r>
         <w:rPr>
-          <w:rFonts w:ascii="Century" w:hAnsi="Century"/>
+          <w:rFonts w:ascii="Garamond" w:hAnsi="Garamond"/>
           <w:b/>
         </w:rPr>
         <w:t>Road Segment</w:t>
       </w:r>
       <w:r>
         <w:rPr>
-          <w:rFonts w:ascii="Century" w:hAnsi="Century"/>
+          <w:rFonts w:ascii="Garamond" w:hAnsi="Garamond"/>
         </w:rPr>
         <w:t xml:space="preserve"> in the pathfinding function, however it cannot be a child of a </w:t>
       </w:r>
       <w:r>
         <w:rPr>
-          <w:rFonts w:ascii="Century" w:hAnsi="Century"/>
+          <w:rFonts w:ascii="Garamond" w:hAnsi="Garamond"/>
           <w:b/>
         </w:rPr>
         <w:t>Road</w:t>
       </w:r>
       <w:r>
         <w:rPr>
-          <w:rFonts w:ascii="Century" w:hAnsi="Century"/>
+          <w:rFonts w:ascii="Garamond" w:hAnsi="Garamond"/>
         </w:rPr>
         <w:t>, as they are independent of any single road.</w:t>
       </w:r>
       <w:r>
         <w:rPr>
-          <w:rFonts w:ascii="Century" w:hAnsi="Century"/>
+          <w:rFonts w:ascii="Garamond" w:hAnsi="Garamond"/>
         </w:rPr>
         <w:t xml:space="preserve">  Each </w:t>
       </w:r>
       <w:r>
         <w:rPr>
-          <w:rFonts w:ascii="Century" w:hAnsi="Century"/>
+          <w:rFonts w:ascii="Garamond" w:hAnsi="Garamond"/>
           <w:b/>
         </w:rPr>
         <w:t>Intersection</w:t>
       </w:r>
       <w:r>
         <w:rPr>
-          <w:rFonts w:ascii="Century" w:hAnsi="Century"/>
+          <w:rFonts w:ascii="Garamond" w:hAnsi="Garamond"/>
         </w:rPr>
         <w:t xml:space="preserve"> has both </w:t>
       </w:r>
       <w:r>
         <w:rPr>
-          <w:rFonts w:ascii="Century" w:hAnsi="Century"/>
+          <w:rFonts w:ascii="Garamond" w:hAnsi="Garamond"/>
           <w:b/>
         </w:rPr>
         <w:t>NavNode</w:t>
       </w:r>
       <w:r>
         <w:rPr>
-          <w:rFonts w:ascii="Century" w:hAnsi="Century"/>
+          <w:rFonts w:ascii="Garamond" w:hAnsi="Garamond"/>
         </w:rPr>
         <w:t xml:space="preserve"> and </w:t>
       </w:r>
       <w:r>
         <w:rPr>
-          <w:rFonts w:ascii="Century" w:hAnsi="Century"/>
+          <w:rFonts w:ascii="Garamond" w:hAnsi="Garamond"/>
           <w:b/>
         </w:rPr>
         <w:t>Intersection</w:t>
       </w:r>
       <w:r>
         <w:rPr>
-          <w:rFonts w:ascii="Century" w:hAnsi="Century"/>
+          <w:rFonts w:ascii="Garamond" w:hAnsi="Garamond"/>
         </w:rPr>
         <w:t xml:space="preserve"> scripts attached</w:t>
       </w:r>
@@ -669,65 +668,66 @@
           <w:numId w:val="1"/>
         </w:numPr>
         <w:rPr>
-          <w:rFonts w:ascii="Century" w:hAnsi="Century"/>
-          <w:b/>
-        </w:rPr>
-      </w:pPr>
-      <w:r>
-        <w:rPr>
-          <w:rFonts w:ascii="Century" w:hAnsi="Century"/>
-          <w:b/>
-        </w:rPr>
+          <w:rFonts w:ascii="Garamond" w:hAnsi="Garamond"/>
+          <w:b/>
+        </w:rPr>
+      </w:pPr>
+      <w:r>
+        <w:rPr>
+          <w:rFonts w:ascii="Garamond" w:hAnsi="Garamond"/>
+          <w:b/>
+        </w:rPr>
+        <w:lastRenderedPageBreak/>
         <w:t>LineLink</w:t>
       </w:r>
       <w:r>
         <w:rPr>
-          <w:rFonts w:ascii="Century" w:hAnsi="Century"/>
+          <w:rFonts w:ascii="Garamond" w:hAnsi="Garamond"/>
         </w:rPr>
         <w:t xml:space="preserve">: A GameObject with a LineRenderer attached do illustrate links between neighboring </w:t>
       </w:r>
       <w:r>
         <w:rPr>
-          <w:rFonts w:ascii="Century" w:hAnsi="Century"/>
+          <w:rFonts w:ascii="Garamond" w:hAnsi="Garamond"/>
           <w:b/>
         </w:rPr>
         <w:t>Road Segments</w:t>
       </w:r>
       <w:r>
         <w:rPr>
-          <w:rFonts w:ascii="Century" w:hAnsi="Century"/>
+          <w:rFonts w:ascii="Garamond" w:hAnsi="Garamond"/>
         </w:rPr>
         <w:t xml:space="preserve"> and </w:t>
       </w:r>
       <w:r>
         <w:rPr>
-          <w:rFonts w:ascii="Century" w:hAnsi="Century"/>
+          <w:rFonts w:ascii="Garamond" w:hAnsi="Garamond"/>
           <w:b/>
         </w:rPr>
         <w:t>Intersections</w:t>
       </w:r>
       <w:r>
         <w:rPr>
-          <w:rFonts w:ascii="Century" w:hAnsi="Century"/>
+          <w:rFonts w:ascii="Garamond" w:hAnsi="Garamond"/>
         </w:rPr>
         <w:t>.</w:t>
       </w:r>
       <w:r>
         <w:rPr>
-          <w:rFonts w:ascii="Century" w:hAnsi="Century"/>
+          <w:rFonts w:ascii="Garamond" w:hAnsi="Garamond"/>
         </w:rPr>
         <w:t xml:space="preserve">  It is intended to be placed in the </w:t>
       </w:r>
       <w:r>
         <w:rPr>
-          <w:rFonts w:ascii="Century" w:hAnsi="Century"/>
+          <w:rFonts w:ascii="Garamond" w:hAnsi="Garamond"/>
           <w:b/>
         </w:rPr>
         <w:t>NodeGraph</w:t>
       </w:r>
       <w:r>
         <w:rPr>
-          <w:rFonts w:ascii="Century" w:hAnsi="Century"/>
+          <w:rFonts w:ascii="Garamond" w:hAnsi="Garamond"/>
         </w:rPr>
         <w:t xml:space="preserve"> script.</w:t>
       </w:r>
@@ -740,251 +740,34 @@
           <w:numId w:val="1"/>
         </w:numPr>
         <w:rPr>
-          <w:rFonts w:ascii="Century" w:hAnsi="Century"/>
-        </w:rPr>
-      </w:pPr>
-      <w:r>
-        <w:rPr>
-          <w:rFonts w:ascii="Century" w:hAnsi="Century"/>
-        </w:rPr>
-        <w:t>Scripts:</w:t>
-      </w:r>
-    </w:p>
-    <w:p>
-      <w:pPr>
-        <w:pStyle w:val="ListParagraph"/>
-        <w:numPr>
-          <w:ilvl w:val="2"/>
-          <w:numId w:val="1"/>
-        </w:numPr>
-        <w:rPr>
-          <w:rFonts w:ascii="Century" w:hAnsi="Century"/>
-        </w:rPr>
-      </w:pPr>
-      <w:r>
-        <w:rPr>
-          <w:rFonts w:ascii="Century" w:hAnsi="Century"/>
-          <w:b/>
-        </w:rPr>
-        <w:t>NodeGraph</w:t>
-      </w:r>
-      <w:r>
-        <w:rPr>
-          <w:rFonts w:ascii="Century" w:hAnsi="Century"/>
-        </w:rPr>
-        <w:t xml:space="preserve">: </w:t>
-      </w:r>
-      <w:r>
-        <w:rPr>
-          <w:rFonts w:ascii="Century" w:hAnsi="Century"/>
-        </w:rPr>
-        <w:t>This script is to be attached the top-level GameObject in the roadway network.</w:t>
-      </w:r>
-      <w:r>
-        <w:rPr>
-          <w:rFonts w:ascii="Century" w:hAnsi="Century"/>
-        </w:rPr>
-        <w:t xml:space="preserve">  </w:t>
-      </w:r>
-      <w:r>
-        <w:rPr>
-          <w:rFonts w:ascii="Century" w:hAnsi="Century"/>
-        </w:rPr>
-        <w:t xml:space="preserve">This script stores the information of the roadways, with all nodes and connections.  The </w:t>
-      </w:r>
-      <w:r>
-        <w:rPr>
-          <w:rFonts w:ascii="Century" w:hAnsi="Century"/>
-          <w:b/>
-        </w:rPr>
-        <w:t>NodeGraph</w:t>
-      </w:r>
-      <w:r>
-        <w:rPr>
-          <w:rFonts w:ascii="Century" w:hAnsi="Century"/>
-        </w:rPr>
-        <w:t xml:space="preserve">’s direct children should be </w:t>
-      </w:r>
-      <w:r>
-        <w:rPr>
-          <w:rFonts w:ascii="Century" w:hAnsi="Century"/>
-          <w:b/>
-        </w:rPr>
-        <w:t>Intersections</w:t>
-      </w:r>
-      <w:r>
-        <w:rPr>
-          <w:rFonts w:ascii="Century" w:hAnsi="Century"/>
-        </w:rPr>
-        <w:t xml:space="preserve"> and </w:t>
-      </w:r>
-      <w:r>
-        <w:rPr>
-          <w:rFonts w:ascii="Century" w:hAnsi="Century"/>
-          <w:b/>
-        </w:rPr>
-        <w:t>Roads</w:t>
-      </w:r>
-      <w:r>
-        <w:rPr>
-          <w:rFonts w:ascii="Century" w:hAnsi="Century"/>
-        </w:rPr>
-        <w:t>.</w:t>
-      </w:r>
-    </w:p>
-    <w:p>
-      <w:pPr>
-        <w:pStyle w:val="ListParagraph"/>
-        <w:numPr>
-          <w:ilvl w:val="2"/>
-          <w:numId w:val="1"/>
-        </w:numPr>
-        <w:rPr>
-          <w:rFonts w:ascii="Century" w:hAnsi="Century"/>
-        </w:rPr>
-      </w:pPr>
-      <w:r>
-        <w:rPr>
-          <w:rFonts w:ascii="Century" w:hAnsi="Century"/>
-          <w:b/>
-        </w:rPr>
-        <w:t>Road</w:t>
-      </w:r>
-      <w:r>
-        <w:rPr>
-          <w:rFonts w:ascii="Century" w:hAnsi="Century"/>
-        </w:rPr>
-        <w:t xml:space="preserve">: Defines a road as a system of </w:t>
-      </w:r>
-      <w:r>
-        <w:rPr>
-          <w:rFonts w:ascii="Century" w:hAnsi="Century"/>
-          <w:b/>
-        </w:rPr>
-        <w:t>Road Segments.</w:t>
-      </w:r>
-      <w:r>
-        <w:rPr>
-          <w:rFonts w:ascii="Century" w:hAnsi="Century"/>
-        </w:rPr>
-        <w:t xml:space="preserve">  Each road can</w:t>
-      </w:r>
-      <w:r>
-        <w:rPr>
-          <w:rFonts w:ascii="Century" w:hAnsi="Century"/>
-        </w:rPr>
-        <w:t xml:space="preserve"> be given a human-readable name</w:t>
-      </w:r>
-      <w:r>
-        <w:rPr>
-          <w:rFonts w:ascii="Century" w:hAnsi="Century"/>
-        </w:rPr>
-        <w:t>, as well as other information</w:t>
-      </w:r>
-      <w:r>
-        <w:rPr>
-          <w:rFonts w:ascii="Century" w:hAnsi="Century"/>
-        </w:rPr>
-        <w:t xml:space="preserve"> which will be shared between all the </w:t>
-      </w:r>
-      <w:r>
-        <w:rPr>
-          <w:rFonts w:ascii="Century" w:hAnsi="Century"/>
-          <w:b/>
-        </w:rPr>
-        <w:t>Road Segments</w:t>
-      </w:r>
-      <w:r>
-        <w:rPr>
-          <w:rFonts w:ascii="Century" w:hAnsi="Century"/>
-        </w:rPr>
-        <w:t xml:space="preserve"> </w:t>
-      </w:r>
-      <w:r>
-        <w:rPr>
-          <w:rFonts w:ascii="Century" w:hAnsi="Century"/>
-        </w:rPr>
-        <w:t>who are children of</w:t>
-      </w:r>
-      <w:r>
-        <w:rPr>
-          <w:rFonts w:ascii="Century" w:hAnsi="Century"/>
-        </w:rPr>
-        <w:t xml:space="preserve"> that road.  The </w:t>
-      </w:r>
-      <w:r>
-        <w:rPr>
-          <w:rFonts w:ascii="Century" w:hAnsi="Century"/>
-          <w:b/>
-        </w:rPr>
-        <w:t>Road Segments</w:t>
-      </w:r>
-      <w:r>
-        <w:rPr>
-          <w:rFonts w:ascii="Century" w:hAnsi="Century"/>
-        </w:rPr>
-        <w:t xml:space="preserve"> of a single road need not be consecutive (i.e. you can have an </w:t>
-      </w:r>
-      <w:r>
-        <w:rPr>
-          <w:rFonts w:ascii="Century" w:hAnsi="Century"/>
-          <w:b/>
-        </w:rPr>
-        <w:t>Intersection</w:t>
-      </w:r>
-      <w:r>
-        <w:rPr>
-          <w:rFonts w:ascii="Century" w:hAnsi="Century"/>
-        </w:rPr>
-        <w:t xml:space="preserve"> that cuts through the middle of a road</w:t>
-      </w:r>
-      <w:r>
-        <w:rPr>
-          <w:rFonts w:ascii="Century" w:hAnsi="Century"/>
-        </w:rPr>
-        <w:t>, with the same road on both sides).</w:t>
-      </w:r>
-      <w:r>
-        <w:rPr>
-          <w:rFonts w:ascii="Century" w:hAnsi="Century"/>
-        </w:rPr>
-        <w:t xml:space="preserve">  See Figure 1.</w:t>
-      </w:r>
-    </w:p>
-    <w:p>
-      <w:pPr>
-        <w:pStyle w:val="ListParagraph"/>
-        <w:ind w:left="2160"/>
-        <w:rPr>
-          <w:rFonts w:ascii="Century" w:hAnsi="Century"/>
+          <w:rFonts w:ascii="Garamond" w:hAnsi="Garamond"/>
         </w:rPr>
       </w:pPr>
       <w:r>
         <w:rPr>
           <w:noProof/>
         </w:rPr>
-        <w:lastRenderedPageBreak/>
         <w:drawing>
-          <wp:anchor distT="0" distB="0" distL="114300" distR="114300" simplePos="0" relativeHeight="251658240" behindDoc="1" locked="0" layoutInCell="1" allowOverlap="1" wp14:anchorId="255CFA66" wp14:editId="7AFEE262">
+          <wp:anchor distT="0" distB="0" distL="114300" distR="114300" simplePos="0" relativeHeight="251661312" behindDoc="1" locked="0" layoutInCell="1" allowOverlap="1" wp14:anchorId="06BAC323" wp14:editId="45DCB82F">
             <wp:simplePos x="0" y="0"/>
             <wp:positionH relativeFrom="column">
-              <wp:posOffset>914400</wp:posOffset>
+              <wp:posOffset>400050</wp:posOffset>
             </wp:positionH>
             <wp:positionV relativeFrom="paragraph">
-              <wp:posOffset>-85725</wp:posOffset>
+              <wp:posOffset>104775</wp:posOffset>
             </wp:positionV>
-            <wp:extent cx="4457700" cy="2400300"/>
-            <wp:effectExtent l="0" t="0" r="0" b="0"/>
+            <wp:extent cx="1933575" cy="4781550"/>
+            <wp:effectExtent l="0" t="0" r="9525" b="0"/>
             <wp:wrapTight wrapText="bothSides">
               <wp:wrapPolygon edited="0">
                 <wp:start x="0" y="0"/>
-                <wp:lineTo x="0" y="21429"/>
-                <wp:lineTo x="21508" y="21429"/>
-                <wp:lineTo x="21508" y="0"/>
+                <wp:lineTo x="0" y="21514"/>
+                <wp:lineTo x="21494" y="21514"/>
+                <wp:lineTo x="21494" y="0"/>
                 <wp:lineTo x="0" y="0"/>
               </wp:wrapPolygon>
             </wp:wrapTight>
-            <wp:docPr id="1" name="Picture 1"/>
+            <wp:docPr id="3" name="Picture 3"/>
             <wp:cNvGraphicFramePr>
               <a:graphicFrameLocks xmlns:a="http://schemas.openxmlformats.org/drawingml/2006/main" noChangeAspect="1"/>
             </wp:cNvGraphicFramePr>
@@ -996,7 +779,7 @@
                     <pic:cNvPicPr/>
                   </pic:nvPicPr>
                   <pic:blipFill>
-                    <a:blip r:embed="rId6" cstate="print">
+                    <a:blip r:embed="rId6">
                       <a:extLst>
                         <a:ext uri="{28A0092B-C50C-407E-A947-70E740481C1C}">
                           <a14:useLocalDpi xmlns:a14="http://schemas.microsoft.com/office/drawing/2010/main" val="0"/>
@@ -1010,7 +793,7 @@
                   <pic:spPr>
                     <a:xfrm>
                       <a:off x="0" y="0"/>
-                      <a:ext cx="4457700" cy="2400300"/>
+                      <a:ext cx="1933575" cy="4781550"/>
                     </a:xfrm>
                     <a:prstGeom prst="rect">
                       <a:avLst/>
@@ -1028,6 +811,12 @@
           </wp:anchor>
         </w:drawing>
       </w:r>
+      <w:r>
+        <w:rPr>
+          <w:rFonts w:ascii="Garamond" w:hAnsi="Garamond"/>
+        </w:rPr>
+        <w:t>Scripts:</w:t>
+      </w:r>
     </w:p>
     <w:p>
       <w:pPr>
@@ -1037,23 +826,561 @@
           <w:numId w:val="1"/>
         </w:numPr>
         <w:rPr>
-          <w:rFonts w:ascii="Century" w:hAnsi="Century"/>
-        </w:rPr>
-      </w:pPr>
-      <w:r>
-        <w:rPr>
+          <w:rFonts w:ascii="Garamond" w:hAnsi="Garamond"/>
+        </w:rPr>
+      </w:pPr>
+      <w:r>
+        <w:rPr>
+          <w:rFonts w:ascii="Garamond" w:hAnsi="Garamond"/>
+          <w:b/>
+        </w:rPr>
+        <w:t>NodeGraph</w:t>
+      </w:r>
+      <w:r>
+        <w:rPr>
+          <w:rFonts w:ascii="Garamond" w:hAnsi="Garamond"/>
+        </w:rPr>
+        <w:t xml:space="preserve">: </w:t>
+      </w:r>
+      <w:r>
+        <w:rPr>
+          <w:rFonts w:ascii="Garamond" w:hAnsi="Garamond"/>
+        </w:rPr>
+        <w:t>This script is to be attached the top-level GameObject in the roadway network.</w:t>
+      </w:r>
+      <w:r>
+        <w:rPr>
+          <w:rFonts w:ascii="Garamond" w:hAnsi="Garamond"/>
+        </w:rPr>
+        <w:t xml:space="preserve">  </w:t>
+      </w:r>
+      <w:r>
+        <w:rPr>
+          <w:rFonts w:ascii="Garamond" w:hAnsi="Garamond"/>
+        </w:rPr>
+        <w:t xml:space="preserve">This script stores the information of the roadways, with all nodes and connections.  The </w:t>
+      </w:r>
+      <w:r>
+        <w:rPr>
+          <w:rFonts w:ascii="Garamond" w:hAnsi="Garamond"/>
+          <w:b/>
+        </w:rPr>
+        <w:t>NodeGraph</w:t>
+      </w:r>
+      <w:r>
+        <w:rPr>
+          <w:rFonts w:ascii="Garamond" w:hAnsi="Garamond"/>
+        </w:rPr>
+        <w:t xml:space="preserve">’s direct children should be </w:t>
+      </w:r>
+      <w:r>
+        <w:rPr>
+          <w:rFonts w:ascii="Garamond" w:hAnsi="Garamond"/>
+          <w:b/>
+        </w:rPr>
+        <w:t>Intersections</w:t>
+      </w:r>
+      <w:r>
+        <w:rPr>
+          <w:rFonts w:ascii="Garamond" w:hAnsi="Garamond"/>
+        </w:rPr>
+        <w:t xml:space="preserve"> and </w:t>
+      </w:r>
+      <w:r>
+        <w:rPr>
+          <w:rFonts w:ascii="Garamond" w:hAnsi="Garamond"/>
+          <w:b/>
+        </w:rPr>
+        <w:t>Roads</w:t>
+      </w:r>
+      <w:r>
+        <w:rPr>
+          <w:rFonts w:ascii="Garamond" w:hAnsi="Garamond"/>
+        </w:rPr>
+        <w:t>.</w:t>
+      </w:r>
+    </w:p>
+    <w:p>
+      <w:pPr>
+        <w:pStyle w:val="ListParagraph"/>
+        <w:numPr>
+          <w:ilvl w:val="2"/>
+          <w:numId w:val="1"/>
+        </w:numPr>
+        <w:rPr>
+          <w:rFonts w:ascii="Garamond" w:hAnsi="Garamond"/>
+        </w:rPr>
+      </w:pPr>
+      <w:r>
+        <w:rPr>
+          <w:rFonts w:ascii="Garamond" w:hAnsi="Garamond"/>
           <w:noProof/>
         </w:rPr>
         <mc:AlternateContent>
           <mc:Choice Requires="wps">
             <w:drawing>
-              <wp:anchor distT="0" distB="0" distL="114300" distR="114300" simplePos="0" relativeHeight="251660288" behindDoc="0" locked="0" layoutInCell="1" allowOverlap="1" wp14:anchorId="113A17C2" wp14:editId="7CAE200D">
+              <wp:anchor distT="0" distB="0" distL="114300" distR="114300" simplePos="0" relativeHeight="251663360" behindDoc="0" locked="0" layoutInCell="1" allowOverlap="1" wp14:anchorId="59D4B62B" wp14:editId="505D7DB1">
                 <wp:simplePos x="0" y="0"/>
                 <wp:positionH relativeFrom="column">
-                  <wp:posOffset>913765</wp:posOffset>
+                  <wp:posOffset>-1990725</wp:posOffset>
                 </wp:positionH>
                 <wp:positionV relativeFrom="paragraph">
-                  <wp:posOffset>-76835</wp:posOffset>
+                  <wp:posOffset>2486025</wp:posOffset>
+                </wp:positionV>
+                <wp:extent cx="1695450" cy="981075"/>
+                <wp:effectExtent l="0" t="0" r="0" b="9525"/>
+                <wp:wrapTight wrapText="bothSides">
+                  <wp:wrapPolygon edited="0">
+                    <wp:start x="0" y="0"/>
+                    <wp:lineTo x="0" y="21390"/>
+                    <wp:lineTo x="21357" y="21390"/>
+                    <wp:lineTo x="21357" y="0"/>
+                    <wp:lineTo x="0" y="0"/>
+                  </wp:wrapPolygon>
+                </wp:wrapTight>
+                <wp:docPr id="4" name="Text Box 4"/>
+                <wp:cNvGraphicFramePr/>
+                <a:graphic xmlns:a="http://schemas.openxmlformats.org/drawingml/2006/main">
+                  <a:graphicData uri="http://schemas.microsoft.com/office/word/2010/wordprocessingShape">
+                    <wps:wsp>
+                      <wps:cNvSpPr txBox="1"/>
+                      <wps:spPr>
+                        <a:xfrm>
+                          <a:off x="0" y="0"/>
+                          <a:ext cx="1695450" cy="981075"/>
+                        </a:xfrm>
+                        <a:prstGeom prst="rect">
+                          <a:avLst/>
+                        </a:prstGeom>
+                        <a:solidFill>
+                          <a:prstClr val="white"/>
+                        </a:solidFill>
+                        <a:ln>
+                          <a:noFill/>
+                        </a:ln>
+                        <a:effectLst/>
+                      </wps:spPr>
+                      <wps:txbx>
+                        <w:txbxContent>
+                          <w:p>
+                            <w:pPr>
+                              <w:pStyle w:val="Caption"/>
+                              <w:rPr>
+                                <w:rFonts w:ascii="Garamond" w:hAnsi="Garamond"/>
+                                <w:b w:val="0"/>
+                                <w:noProof/>
+                                <w:color w:val="auto"/>
+                                <w:sz w:val="24"/>
+                                <w:szCs w:val="24"/>
+                              </w:rPr>
+                            </w:pPr>
+                            <w:r>
+                              <w:rPr>
+                                <w:rFonts w:ascii="Garamond" w:hAnsi="Garamond"/>
+                                <w:color w:val="auto"/>
+                              </w:rPr>
+                              <w:t xml:space="preserve">Figure </w:t>
+                            </w:r>
+                            <w:r>
+                              <w:rPr>
+                                <w:rFonts w:ascii="Garamond" w:hAnsi="Garamond"/>
+                                <w:color w:val="auto"/>
+                              </w:rPr>
+                              <w:fldChar w:fldCharType="begin"/>
+                            </w:r>
+                            <w:r>
+                              <w:rPr>
+                                <w:rFonts w:ascii="Garamond" w:hAnsi="Garamond"/>
+                                <w:color w:val="auto"/>
+                              </w:rPr>
+                              <w:instrText xml:space="preserve"> SEQ Figure \* ARABIC </w:instrText>
+                            </w:r>
+                            <w:r>
+                              <w:rPr>
+                                <w:rFonts w:ascii="Garamond" w:hAnsi="Garamond"/>
+                                <w:color w:val="auto"/>
+                              </w:rPr>
+                              <w:fldChar w:fldCharType="separate"/>
+                            </w:r>
+                            <w:r>
+                              <w:rPr>
+                                <w:rFonts w:ascii="Garamond" w:hAnsi="Garamond"/>
+                                <w:noProof/>
+                                <w:color w:val="auto"/>
+                              </w:rPr>
+                              <w:t>1</w:t>
+                            </w:r>
+                            <w:r>
+                              <w:rPr>
+                                <w:rFonts w:ascii="Garamond" w:hAnsi="Garamond"/>
+                                <w:color w:val="auto"/>
+                              </w:rPr>
+                              <w:fldChar w:fldCharType="end"/>
+                            </w:r>
+                            <w:r>
+                              <w:rPr>
+                                <w:rFonts w:ascii="Garamond" w:hAnsi="Garamond"/>
+                                <w:color w:val="auto"/>
+                              </w:rPr>
+                              <w:t xml:space="preserve">: </w:t>
+                            </w:r>
+                            <w:r>
+                              <w:rPr>
+                                <w:rFonts w:ascii="Garamond" w:hAnsi="Garamond"/>
+                                <w:b w:val="0"/>
+                                <w:color w:val="auto"/>
+                              </w:rPr>
+                              <w:t xml:space="preserve">Recommended hierarchy for a road network.  “RoadGraph” has a </w:t>
+                            </w:r>
+                            <w:r>
+                              <w:rPr>
+                                <w:rFonts w:ascii="Garamond" w:hAnsi="Garamond"/>
+                                <w:color w:val="auto"/>
+                              </w:rPr>
+                              <w:t>NodeGraph</w:t>
+                            </w:r>
+                            <w:r>
+                              <w:rPr>
+                                <w:rFonts w:ascii="Garamond" w:hAnsi="Garamond"/>
+                                <w:b w:val="0"/>
+                                <w:color w:val="auto"/>
+                              </w:rPr>
+                              <w:t xml:space="preserve"> script attached, each of its direct children have </w:t>
+                            </w:r>
+                            <w:r>
+                              <w:rPr>
+                                <w:rFonts w:ascii="Garamond" w:hAnsi="Garamond"/>
+                                <w:color w:val="auto"/>
+                              </w:rPr>
+                              <w:t>Road</w:t>
+                            </w:r>
+                            <w:r>
+                              <w:rPr>
+                                <w:rFonts w:ascii="Garamond" w:hAnsi="Garamond"/>
+                                <w:b w:val="0"/>
+                                <w:color w:val="auto"/>
+                              </w:rPr>
+                              <w:t xml:space="preserve"> scripts attached, and they each have a number of </w:t>
+                            </w:r>
+                            <w:r>
+                              <w:rPr>
+                                <w:rFonts w:ascii="Garamond" w:hAnsi="Garamond"/>
+                                <w:color w:val="auto"/>
+                              </w:rPr>
+                              <w:t>RoadSegments</w:t>
+                            </w:r>
+                            <w:r>
+                              <w:rPr>
+                                <w:rFonts w:ascii="Garamond" w:hAnsi="Garamond"/>
+                                <w:b w:val="0"/>
+                                <w:color w:val="auto"/>
+                              </w:rPr>
+                              <w:t xml:space="preserve"> as children.</w:t>
+                            </w:r>
+                          </w:p>
+                        </w:txbxContent>
+                      </wps:txbx>
+                      <wps:bodyPr rot="0" spcFirstLastPara="0" vertOverflow="overflow" horzOverflow="overflow" vert="horz" wrap="square" lIns="0" tIns="0" rIns="0" bIns="0" numCol="1" spcCol="0" rtlCol="0" fromWordArt="0" anchor="t" anchorCtr="0" forceAA="0" compatLnSpc="1">
+                        <a:prstTxWarp prst="textNoShape">
+                          <a:avLst/>
+                        </a:prstTxWarp>
+                        <a:noAutofit/>
+                      </wps:bodyPr>
+                    </wps:wsp>
+                  </a:graphicData>
+                </a:graphic>
+                <wp14:sizeRelH relativeFrom="margin">
+                  <wp14:pctWidth>0</wp14:pctWidth>
+                </wp14:sizeRelH>
+                <wp14:sizeRelV relativeFrom="margin">
+                  <wp14:pctHeight>0</wp14:pctHeight>
+                </wp14:sizeRelV>
+              </wp:anchor>
+            </w:drawing>
+          </mc:Choice>
+          <mc:Fallback>
+            <w:pict>
+              <v:shapetype id="_x0000_t202" coordsize="21600,21600" o:spt="202" path="m,l,21600r21600,l21600,xe">
+                <v:stroke joinstyle="miter"/>
+                <v:path gradientshapeok="t" o:connecttype="rect"/>
+              </v:shapetype>
+              <v:shape id="Text Box 4" o:spid="_x0000_s1026" type="#_x0000_t202" style="position:absolute;left:0;text-align:left;margin-left:-156.75pt;margin-top:195.75pt;width:133.5pt;height:77.25pt;z-index:251663360;visibility:visible;mso-wrap-style:square;mso-width-percent:0;mso-height-percent:0;mso-wrap-distance-left:9pt;mso-wrap-distance-top:0;mso-wrap-distance-right:9pt;mso-wrap-distance-bottom:0;mso-position-horizontal:absolute;mso-position-horizontal-relative:text;mso-position-vertical:absolute;mso-position-vertical-relative:text;mso-width-percent:0;mso-height-percent:0;mso-width-relative:margin;mso-height-relative:margin;v-text-anchor:top" o:gfxdata="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" stroked="f">
+                <v:textbox inset="0,0,0,0">
+                  <w:txbxContent>
+                    <w:p>
+                      <w:pPr>
+                        <w:pStyle w:val="Caption"/>
+                        <w:rPr>
+                          <w:rFonts w:ascii="Garamond" w:hAnsi="Garamond"/>
+                          <w:b w:val="0"/>
+                          <w:noProof/>
+                          <w:color w:val="auto"/>
+                          <w:sz w:val="24"/>
+                          <w:szCs w:val="24"/>
+                        </w:rPr>
+                      </w:pPr>
+                      <w:r>
+                        <w:rPr>
+                          <w:rFonts w:ascii="Garamond" w:hAnsi="Garamond"/>
+                          <w:color w:val="auto"/>
+                        </w:rPr>
+                        <w:t xml:space="preserve">Figure </w:t>
+                      </w:r>
+                      <w:r>
+                        <w:rPr>
+                          <w:rFonts w:ascii="Garamond" w:hAnsi="Garamond"/>
+                          <w:color w:val="auto"/>
+                        </w:rPr>
+                        <w:fldChar w:fldCharType="begin"/>
+                      </w:r>
+                      <w:r>
+                        <w:rPr>
+                          <w:rFonts w:ascii="Garamond" w:hAnsi="Garamond"/>
+                          <w:color w:val="auto"/>
+                        </w:rPr>
+                        <w:instrText xml:space="preserve"> SEQ Figure \* ARABIC </w:instrText>
+                      </w:r>
+                      <w:r>
+                        <w:rPr>
+                          <w:rFonts w:ascii="Garamond" w:hAnsi="Garamond"/>
+                          <w:color w:val="auto"/>
+                        </w:rPr>
+                        <w:fldChar w:fldCharType="separate"/>
+                      </w:r>
+                      <w:r>
+                        <w:rPr>
+                          <w:rFonts w:ascii="Garamond" w:hAnsi="Garamond"/>
+                          <w:noProof/>
+                          <w:color w:val="auto"/>
+                        </w:rPr>
+                        <w:t>1</w:t>
+                      </w:r>
+                      <w:r>
+                        <w:rPr>
+                          <w:rFonts w:ascii="Garamond" w:hAnsi="Garamond"/>
+                          <w:color w:val="auto"/>
+                        </w:rPr>
+                        <w:fldChar w:fldCharType="end"/>
+                      </w:r>
+                      <w:r>
+                        <w:rPr>
+                          <w:rFonts w:ascii="Garamond" w:hAnsi="Garamond"/>
+                          <w:color w:val="auto"/>
+                        </w:rPr>
+                        <w:t xml:space="preserve">: </w:t>
+                      </w:r>
+                      <w:r>
+                        <w:rPr>
+                          <w:rFonts w:ascii="Garamond" w:hAnsi="Garamond"/>
+                          <w:b w:val="0"/>
+                          <w:color w:val="auto"/>
+                        </w:rPr>
+                        <w:t xml:space="preserve">Recommended hierarchy for a road network.  “RoadGraph” has a </w:t>
+                      </w:r>
+                      <w:r>
+                        <w:rPr>
+                          <w:rFonts w:ascii="Garamond" w:hAnsi="Garamond"/>
+                          <w:color w:val="auto"/>
+                        </w:rPr>
+                        <w:t>NodeGraph</w:t>
+                      </w:r>
+                      <w:r>
+                        <w:rPr>
+                          <w:rFonts w:ascii="Garamond" w:hAnsi="Garamond"/>
+                          <w:b w:val="0"/>
+                          <w:color w:val="auto"/>
+                        </w:rPr>
+                        <w:t xml:space="preserve"> script attached, each of its direct children have </w:t>
+                      </w:r>
+                      <w:r>
+                        <w:rPr>
+                          <w:rFonts w:ascii="Garamond" w:hAnsi="Garamond"/>
+                          <w:color w:val="auto"/>
+                        </w:rPr>
+                        <w:t>Road</w:t>
+                      </w:r>
+                      <w:r>
+                        <w:rPr>
+                          <w:rFonts w:ascii="Garamond" w:hAnsi="Garamond"/>
+                          <w:b w:val="0"/>
+                          <w:color w:val="auto"/>
+                        </w:rPr>
+                        <w:t xml:space="preserve"> scripts attached, and they each have a number of </w:t>
+                      </w:r>
+                      <w:r>
+                        <w:rPr>
+                          <w:rFonts w:ascii="Garamond" w:hAnsi="Garamond"/>
+                          <w:color w:val="auto"/>
+                        </w:rPr>
+                        <w:t>RoadSegments</w:t>
+                      </w:r>
+                      <w:r>
+                        <w:rPr>
+                          <w:rFonts w:ascii="Garamond" w:hAnsi="Garamond"/>
+                          <w:b w:val="0"/>
+                          <w:color w:val="auto"/>
+                        </w:rPr>
+                        <w:t xml:space="preserve"> as children.</w:t>
+                      </w:r>
+                    </w:p>
+                  </w:txbxContent>
+                </v:textbox>
+                <w10:wrap type="tight"/>
+              </v:shape>
+            </w:pict>
+          </mc:Fallback>
+        </mc:AlternateContent>
+      </w:r>
+      <w:r>
+        <w:rPr>
+          <w:rFonts w:ascii="Garamond" w:hAnsi="Garamond"/>
+          <w:b/>
+        </w:rPr>
+        <w:t>Road</w:t>
+      </w:r>
+      <w:r>
+        <w:rPr>
+          <w:rFonts w:ascii="Garamond" w:hAnsi="Garamond"/>
+        </w:rPr>
+        <w:t xml:space="preserve">: Defines a road as a system of </w:t>
+      </w:r>
+      <w:r>
+        <w:rPr>
+          <w:rFonts w:ascii="Garamond" w:hAnsi="Garamond"/>
+          <w:b/>
+        </w:rPr>
+        <w:t>Road Segments.</w:t>
+      </w:r>
+      <w:r>
+        <w:rPr>
+          <w:rFonts w:ascii="Garamond" w:hAnsi="Garamond"/>
+        </w:rPr>
+        <w:t xml:space="preserve">  Each road can</w:t>
+      </w:r>
+      <w:r>
+        <w:rPr>
+          <w:rFonts w:ascii="Garamond" w:hAnsi="Garamond"/>
+        </w:rPr>
+        <w:t xml:space="preserve"> be given a human-readable name</w:t>
+      </w:r>
+      <w:r>
+        <w:rPr>
+          <w:rFonts w:ascii="Garamond" w:hAnsi="Garamond"/>
+        </w:rPr>
+        <w:t>, as well as other information</w:t>
+      </w:r>
+      <w:r>
+        <w:rPr>
+          <w:rFonts w:ascii="Garamond" w:hAnsi="Garamond"/>
+        </w:rPr>
+        <w:t xml:space="preserve"> which will be shared between all the </w:t>
+      </w:r>
+      <w:r>
+        <w:rPr>
+          <w:rFonts w:ascii="Garamond" w:hAnsi="Garamond"/>
+          <w:b/>
+        </w:rPr>
+        <w:t>Road Segments</w:t>
+      </w:r>
+      <w:r>
+        <w:rPr>
+          <w:rFonts w:ascii="Garamond" w:hAnsi="Garamond"/>
+        </w:rPr>
+        <w:t xml:space="preserve"> </w:t>
+      </w:r>
+      <w:r>
+        <w:rPr>
+          <w:rFonts w:ascii="Garamond" w:hAnsi="Garamond"/>
+        </w:rPr>
+        <w:t>who are children of</w:t>
+      </w:r>
+      <w:r>
+        <w:rPr>
+          <w:rFonts w:ascii="Garamond" w:hAnsi="Garamond"/>
+        </w:rPr>
+        <w:t xml:space="preserve"> that road.  The </w:t>
+      </w:r>
+      <w:r>
+        <w:rPr>
+          <w:rFonts w:ascii="Garamond" w:hAnsi="Garamond"/>
+          <w:b/>
+        </w:rPr>
+        <w:t>Road Segments</w:t>
+      </w:r>
+      <w:r>
+        <w:rPr>
+          <w:rFonts w:ascii="Garamond" w:hAnsi="Garamond"/>
+        </w:rPr>
+        <w:t xml:space="preserve"> of a single road need not be consecutive (i.e. you can have an </w:t>
+      </w:r>
+      <w:r>
+        <w:rPr>
+          <w:rFonts w:ascii="Garamond" w:hAnsi="Garamond"/>
+          <w:b/>
+        </w:rPr>
+        <w:t>Intersection</w:t>
+      </w:r>
+      <w:r>
+        <w:rPr>
+          <w:rFonts w:ascii="Garamond" w:hAnsi="Garamond"/>
+        </w:rPr>
+        <w:t xml:space="preserve"> that cuts through the middle of a road</w:t>
+      </w:r>
+      <w:r>
+        <w:rPr>
+          <w:rFonts w:ascii="Garamond" w:hAnsi="Garamond"/>
+        </w:rPr>
+        <w:t>, with the same road on both sides).</w:t>
+      </w:r>
+      <w:r>
+        <w:rPr>
+          <w:rFonts w:ascii="Garamond" w:hAnsi="Garamond"/>
+        </w:rPr>
+        <w:t xml:space="preserve">  See Figure 2</w:t>
+      </w:r>
+      <w:r>
+        <w:rPr>
+          <w:rFonts w:ascii="Garamond" w:hAnsi="Garamond"/>
+        </w:rPr>
+        <w:t>.</w:t>
+      </w:r>
+    </w:p>
+    <w:p>
+      <w:pPr>
+        <w:pStyle w:val="ListParagraph"/>
+        <w:ind w:left="2160"/>
+        <w:rPr>
+          <w:rFonts w:ascii="Garamond" w:hAnsi="Garamond"/>
+        </w:rPr>
+      </w:pPr>
+    </w:p>
+    <w:p>
+      <w:pPr>
+        <w:pStyle w:val="ListParagraph"/>
+        <w:numPr>
+          <w:ilvl w:val="2"/>
+          <w:numId w:val="1"/>
+        </w:numPr>
+        <w:rPr>
+          <w:rFonts w:ascii="Garamond" w:hAnsi="Garamond"/>
+        </w:rPr>
+      </w:pPr>
+      <w:r>
+        <w:rPr>
+          <w:rFonts w:ascii="Garamond" w:hAnsi="Garamond"/>
+          <w:noProof/>
+        </w:rPr>
+        <w:lastRenderedPageBreak/>
+        <mc:AlternateContent>
+          <mc:Choice Requires="wps">
+            <w:drawing>
+              <wp:anchor distT="0" distB="0" distL="114300" distR="114300" simplePos="0" relativeHeight="251660288" behindDoc="0" locked="0" layoutInCell="1" allowOverlap="1" wp14:anchorId="22A1AA91" wp14:editId="2F195252">
+                <wp:simplePos x="0" y="0"/>
+                <wp:positionH relativeFrom="column">
+                  <wp:posOffset>770890</wp:posOffset>
+                </wp:positionH>
+                <wp:positionV relativeFrom="paragraph">
+                  <wp:posOffset>1551940</wp:posOffset>
                 </wp:positionV>
                 <wp:extent cx="4905375" cy="635"/>
                 <wp:effectExtent l="0" t="0" r="9525" b="0"/>
@@ -1094,130 +1421,94 @@
                             <w:pPr>
                               <w:pStyle w:val="Caption"/>
                               <w:rPr>
+                                <w:rFonts w:ascii="Garamond" w:hAnsi="Garamond"/>
                                 <w:b w:val="0"/>
                                 <w:noProof/>
                                 <w:color w:val="auto"/>
-                                <w:sz w:val="32"/>
+                                <w:sz w:val="24"/>
                                 <w:szCs w:val="24"/>
                               </w:rPr>
                             </w:pPr>
                             <w:r>
                               <w:rPr>
+                                <w:rFonts w:ascii="Garamond" w:hAnsi="Garamond"/>
                                 <w:color w:val="auto"/>
-                                <w:sz w:val="22"/>
                               </w:rPr>
                               <w:t xml:space="preserve">Figure </w:t>
                             </w:r>
                             <w:r>
                               <w:rPr>
+                                <w:rFonts w:ascii="Garamond" w:hAnsi="Garamond"/>
                                 <w:color w:val="auto"/>
-                                <w:sz w:val="22"/>
                               </w:rPr>
-                              <w:fldChar w:fldCharType="begin"/>
+                              <w:t>2</w:t>
                             </w:r>
                             <w:r>
                               <w:rPr>
+                                <w:rFonts w:ascii="Garamond" w:hAnsi="Garamond"/>
                                 <w:color w:val="auto"/>
-                                <w:sz w:val="22"/>
-                              </w:rPr>
-                              <w:instrText xml:space="preserve"> SEQ Figure \* ARABIC </w:instrText>
-                            </w:r>
-                            <w:r>
-                              <w:rPr>
-                                <w:color w:val="auto"/>
-                                <w:sz w:val="22"/>
-                              </w:rPr>
-                              <w:fldChar w:fldCharType="separate"/>
-                            </w:r>
-                            <w:r>
-                              <w:rPr>
-                                <w:noProof/>
-                                <w:color w:val="auto"/>
-                                <w:sz w:val="22"/>
-                              </w:rPr>
-                              <w:t>1</w:t>
-                            </w:r>
-                            <w:r>
-                              <w:rPr>
-                                <w:color w:val="auto"/>
-                                <w:sz w:val="22"/>
-                              </w:rPr>
-                              <w:fldChar w:fldCharType="end"/>
-                            </w:r>
-                            <w:r>
-                              <w:rPr>
-                                <w:color w:val="auto"/>
-                                <w:sz w:val="22"/>
                               </w:rPr>
                               <w:t xml:space="preserve">: </w:t>
                             </w:r>
                             <w:r>
                               <w:rPr>
+                                <w:rFonts w:ascii="Garamond" w:hAnsi="Garamond"/>
                                 <w:b w:val="0"/>
                                 <w:color w:val="auto"/>
-                                <w:sz w:val="22"/>
                               </w:rPr>
-                              <w:t xml:space="preserve">“Johnson </w:t>
+                              <w:t xml:space="preserve">“Johnson Ave” is defined by the three </w:t>
                             </w:r>
                             <w:r>
                               <w:rPr>
-                                <w:b w:val="0"/>
+                                <w:rFonts w:ascii="Garamond" w:hAnsi="Garamond"/>
                                 <w:color w:val="auto"/>
-                                <w:sz w:val="22"/>
-                              </w:rPr>
-                              <w:t xml:space="preserve">Ave” is defined by the three </w:t>
-                            </w:r>
-                            <w:r>
-                              <w:rPr>
-                                <w:color w:val="auto"/>
-                                <w:sz w:val="22"/>
                               </w:rPr>
                               <w:t>RoadSegments</w:t>
                             </w:r>
                             <w:r>
                               <w:rPr>
+                                <w:rFonts w:ascii="Garamond" w:hAnsi="Garamond"/>
                                 <w:b w:val="0"/>
                                 <w:color w:val="auto"/>
-                                <w:sz w:val="22"/>
                               </w:rPr>
                               <w:t xml:space="preserve"> whose BoxCollider triggers are visible.  Since the </w:t>
                             </w:r>
                             <w:r>
                               <w:rPr>
+                                <w:rFonts w:ascii="Garamond" w:hAnsi="Garamond"/>
                                 <w:color w:val="auto"/>
-                                <w:sz w:val="22"/>
                               </w:rPr>
                               <w:t>Navigator’s</w:t>
                             </w:r>
                             <w:r>
                               <w:rPr>
+                                <w:rFonts w:ascii="Garamond" w:hAnsi="Garamond"/>
                                 <w:b w:val="0"/>
                                 <w:color w:val="auto"/>
-                                <w:sz w:val="22"/>
                               </w:rPr>
                               <w:t xml:space="preserve"> “currentRoad” is only redefined when entering a different road, the intersections in the middle are, for all intents and purposes, part of “Johnson Ave”</w:t>
                             </w:r>
                             <w:r>
                               <w:rPr>
+                                <w:rFonts w:ascii="Garamond" w:hAnsi="Garamond"/>
                                 <w:b w:val="0"/>
                                 <w:color w:val="auto"/>
-                                <w:sz w:val="22"/>
                               </w:rPr>
                               <w:t xml:space="preserve">, </w:t>
                             </w:r>
                             <w:r>
                               <w:rPr>
+                                <w:rFonts w:ascii="Garamond" w:hAnsi="Garamond"/>
                                 <w:b w:val="0"/>
                                 <w:color w:val="auto"/>
-                                <w:sz w:val="22"/>
                               </w:rPr>
                               <w:t>yet</w:t>
                             </w:r>
                             <w:r>
                               <w:rPr>
+                                <w:rFonts w:ascii="Garamond" w:hAnsi="Garamond"/>
                                 <w:b w:val="0"/>
                                 <w:color w:val="auto"/>
-                                <w:sz w:val="22"/>
                               </w:rPr>
                               <w:t xml:space="preserve"> are not its children.</w:t>
                             </w:r>
@@ -1244,141 +1535,101 @@
           </mc:Choice>
           <mc:Fallback>
             <w:pict>
-              <v:shapetype id="_x0000_t202" coordsize="21600,21600" o:spt="202" path="m,l,21600r21600,l21600,xe">
-                <v:stroke joinstyle="miter"/>
-                <v:path gradientshapeok="t" o:connecttype="rect"/>
-              </v:shapetype>
-              <v:shape id="Text Box 2" o:spid="_x0000_s1026" type="#_x0000_t202" style="position:absolute;left:0;text-align:left;margin-left:71.95pt;margin-top:-6.05pt;width:386.25pt;height:.05pt;z-index:251660288;visibility:visible;mso-wrap-style:square;mso-width-percent:0;mso-height-percent:0;mso-wrap-distance-left:9pt;mso-wrap-distance-top:0;mso-wrap-distance-right:9pt;mso-wrap-distance-bottom:0;mso-position-horizontal:absolute;mso-position-horizontal-relative:text;mso-position-vertical:absolute;mso-position-vertical-relative:text;mso-width-percent:0;mso-height-percent:0;mso-width-relative:margin;mso-height-relative:margin;v-text-anchor:top" o:gfxdata="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" stroked="f">
+              <v:shape id="Text Box 2" o:spid="_x0000_s1027" type="#_x0000_t202" style="position:absolute;left:0;text-align:left;margin-left:60.7pt;margin-top:122.2pt;width:386.25pt;height:.05pt;z-index:251660288;visibility:visible;mso-wrap-style:square;mso-width-percent:0;mso-height-percent:0;mso-wrap-distance-left:9pt;mso-wrap-distance-top:0;mso-wrap-distance-right:9pt;mso-wrap-distance-bottom:0;mso-position-horizontal:absolute;mso-position-horizontal-relative:text;mso-position-vertical:absolute;mso-position-vertical-relative:text;mso-width-percent:0;mso-height-percent:0;mso-width-relative:margin;mso-height-relative:margin;v-text-anchor:top" o:gfxdata="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" stroked="f">
                 <v:textbox style="mso-fit-shape-to-text:t" inset="0,0,0,0">
                   <w:txbxContent>
                     <w:p>
                       <w:pPr>
                         <w:pStyle w:val="Caption"/>
                         <w:rPr>
+                          <w:rFonts w:ascii="Garamond" w:hAnsi="Garamond"/>
                           <w:b w:val="0"/>
                           <w:noProof/>
                           <w:color w:val="auto"/>
-                          <w:sz w:val="32"/>
+                          <w:sz w:val="24"/>
                           <w:szCs w:val="24"/>
                         </w:rPr>
                       </w:pPr>
                       <w:r>
                         <w:rPr>
+                          <w:rFonts w:ascii="Garamond" w:hAnsi="Garamond"/>
                           <w:color w:val="auto"/>
-                          <w:sz w:val="22"/>
                         </w:rPr>
                         <w:t xml:space="preserve">Figure </w:t>
                       </w:r>
                       <w:r>
                         <w:rPr>
+                          <w:rFonts w:ascii="Garamond" w:hAnsi="Garamond"/>
                           <w:color w:val="auto"/>
-                          <w:sz w:val="22"/>
                         </w:rPr>
-                        <w:fldChar w:fldCharType="begin"/>
+                        <w:t>2</w:t>
                       </w:r>
                       <w:r>
                         <w:rPr>
+                          <w:rFonts w:ascii="Garamond" w:hAnsi="Garamond"/>
                           <w:color w:val="auto"/>
-                          <w:sz w:val="22"/>
-                        </w:rPr>
-                        <w:instrText xml:space="preserve"> SEQ Figure \* ARABIC </w:instrText>
-                      </w:r>
-                      <w:r>
-                        <w:rPr>
-                          <w:color w:val="auto"/>
-                          <w:sz w:val="22"/>
-                        </w:rPr>
-                        <w:fldChar w:fldCharType="separate"/>
-                      </w:r>
-                      <w:r>
-                        <w:rPr>
-                          <w:noProof/>
-                          <w:color w:val="auto"/>
-                          <w:sz w:val="22"/>
-                        </w:rPr>
-                        <w:t>1</w:t>
-                      </w:r>
-                      <w:r>
-                        <w:rPr>
-                          <w:color w:val="auto"/>
-                          <w:sz w:val="22"/>
-                        </w:rPr>
-                        <w:fldChar w:fldCharType="end"/>
-                      </w:r>
-                      <w:r>
-                        <w:rPr>
-                          <w:color w:val="auto"/>
-                          <w:sz w:val="22"/>
                         </w:rPr>
                         <w:t xml:space="preserve">: </w:t>
                       </w:r>
                       <w:r>
                         <w:rPr>
+                          <w:rFonts w:ascii="Garamond" w:hAnsi="Garamond"/>
                           <w:b w:val="0"/>
                           <w:color w:val="auto"/>
-                          <w:sz w:val="22"/>
                         </w:rPr>
-                        <w:t xml:space="preserve">“Johnson </w:t>
+                        <w:t xml:space="preserve">“Johnson Ave” is defined by the three </w:t>
                       </w:r>
                       <w:r>
                         <w:rPr>
-                          <w:b w:val="0"/>
+                          <w:rFonts w:ascii="Garamond" w:hAnsi="Garamond"/>
                           <w:color w:val="auto"/>
-                          <w:sz w:val="22"/>
-                        </w:rPr>
-                        <w:t xml:space="preserve">Ave” is defined by the three </w:t>
-                      </w:r>
-                      <w:r>
-                        <w:rPr>
-                          <w:color w:val="auto"/>
-                          <w:sz w:val="22"/>
                         </w:rPr>
                         <w:t>RoadSegments</w:t>
                       </w:r>
                       <w:r>
                         <w:rPr>
+                          <w:rFonts w:ascii="Garamond" w:hAnsi="Garamond"/>
                           <w:b w:val="0"/>
                           <w:color w:val="auto"/>
-                          <w:sz w:val="22"/>
                         </w:rPr>
                         <w:t xml:space="preserve"> whose BoxCollider triggers are visible.  Since the </w:t>
                       </w:r>
                       <w:r>
                         <w:rPr>
+                          <w:rFonts w:ascii="Garamond" w:hAnsi="Garamond"/>
                           <w:color w:val="auto"/>
-                          <w:sz w:val="22"/>
                         </w:rPr>
                         <w:t>Navigator’s</w:t>
                       </w:r>
                       <w:r>
                         <w:rPr>
+                          <w:rFonts w:ascii="Garamond" w:hAnsi="Garamond"/>
                           <w:b w:val="0"/>
                           <w:color w:val="auto"/>
-                          <w:sz w:val="22"/>
                         </w:rPr>
                         <w:t xml:space="preserve"> “currentRoad” is only redefined when entering a different road, the intersections in the middle are, for all intents and purposes, part of “Johnson Ave”</w:t>
                       </w:r>
                       <w:r>
                         <w:rPr>
+                          <w:rFonts w:ascii="Garamond" w:hAnsi="Garamond"/>
                           <w:b w:val="0"/>
                           <w:color w:val="auto"/>
-                          <w:sz w:val="22"/>
                         </w:rPr>
                         <w:t xml:space="preserve">, </w:t>
                       </w:r>
                       <w:r>
                         <w:rPr>
+                          <w:rFonts w:ascii="Garamond" w:hAnsi="Garamond"/>
                           <w:b w:val="0"/>
                           <w:color w:val="auto"/>
-                          <w:sz w:val="22"/>
                         </w:rPr>
                         <w:t>yet</w:t>
                       </w:r>
                       <w:r>
                         <w:rPr>
+                          <w:rFonts w:ascii="Garamond" w:hAnsi="Garamond"/>
                           <w:b w:val="0"/>
                           <w:color w:val="auto"/>
-                          <w:sz w:val="22"/>
                         </w:rPr>
                         <w:t xml:space="preserve"> are not its children.</w:t>
                       </w:r>
@@ -1393,65 +1644,134 @@
       </w:r>
       <w:r>
         <w:rPr>
-          <w:rFonts w:ascii="Century" w:hAnsi="Century"/>
+          <w:rFonts w:ascii="Garamond" w:hAnsi="Garamond"/>
+          <w:noProof/>
+        </w:rPr>
+        <w:drawing>
+          <wp:anchor distT="0" distB="0" distL="114300" distR="114300" simplePos="0" relativeHeight="251658240" behindDoc="1" locked="0" layoutInCell="1" allowOverlap="1" wp14:anchorId="39276E75" wp14:editId="38C542EA">
+            <wp:simplePos x="0" y="0"/>
+            <wp:positionH relativeFrom="column">
+              <wp:posOffset>819150</wp:posOffset>
+            </wp:positionH>
+            <wp:positionV relativeFrom="paragraph">
+              <wp:posOffset>-2371725</wp:posOffset>
+            </wp:positionV>
+            <wp:extent cx="4457700" cy="2400300"/>
+            <wp:effectExtent l="0" t="0" r="0" b="0"/>
+            <wp:wrapTight wrapText="bothSides">
+              <wp:wrapPolygon edited="0">
+                <wp:start x="0" y="0"/>
+                <wp:lineTo x="0" y="21429"/>
+                <wp:lineTo x="21508" y="21429"/>
+                <wp:lineTo x="21508" y="0"/>
+                <wp:lineTo x="0" y="0"/>
+              </wp:wrapPolygon>
+            </wp:wrapTight>
+            <wp:docPr id="1" name="Picture 1"/>
+            <wp:cNvGraphicFramePr>
+              <a:graphicFrameLocks xmlns:a="http://schemas.openxmlformats.org/drawingml/2006/main" noChangeAspect="1"/>
+            </wp:cNvGraphicFramePr>
+            <a:graphic xmlns:a="http://schemas.openxmlformats.org/drawingml/2006/main">
+              <a:graphicData uri="http://schemas.openxmlformats.org/drawingml/2006/picture">
+                <pic:pic xmlns:pic="http://schemas.openxmlformats.org/drawingml/2006/picture">
+                  <pic:nvPicPr>
+                    <pic:cNvPr id="0" name=""/>
+                    <pic:cNvPicPr/>
+                  </pic:nvPicPr>
+                  <pic:blipFill>
+                    <a:blip r:embed="rId7" cstate="print">
+                      <a:extLst>
+                        <a:ext uri="{28A0092B-C50C-407E-A947-70E740481C1C}">
+                          <a14:useLocalDpi xmlns:a14="http://schemas.microsoft.com/office/drawing/2010/main" val="0"/>
+                        </a:ext>
+                      </a:extLst>
+                    </a:blip>
+                    <a:stretch>
+                      <a:fillRect/>
+                    </a:stretch>
+                  </pic:blipFill>
+                  <pic:spPr>
+                    <a:xfrm>
+                      <a:off x="0" y="0"/>
+                      <a:ext cx="4457700" cy="2400300"/>
+                    </a:xfrm>
+                    <a:prstGeom prst="rect">
+                      <a:avLst/>
+                    </a:prstGeom>
+                  </pic:spPr>
+                </pic:pic>
+              </a:graphicData>
+            </a:graphic>
+            <wp14:sizeRelH relativeFrom="page">
+              <wp14:pctWidth>0</wp14:pctWidth>
+            </wp14:sizeRelH>
+            <wp14:sizeRelV relativeFrom="page">
+              <wp14:pctHeight>0</wp14:pctHeight>
+            </wp14:sizeRelV>
+          </wp:anchor>
+        </w:drawing>
+      </w:r>
+      <w:r>
+        <w:rPr>
+          <w:rFonts w:ascii="Garamond" w:hAnsi="Garamond"/>
           <w:b/>
         </w:rPr>
         <w:t>NavNode</w:t>
       </w:r>
       <w:r>
         <w:rPr>
-          <w:rFonts w:ascii="Century" w:hAnsi="Century"/>
+          <w:rFonts w:ascii="Garamond" w:hAnsi="Garamond"/>
         </w:rPr>
         <w:t xml:space="preserve">: A script attached to every GameObject that can be used as a component of the pathfinding functions.  </w:t>
       </w:r>
       <w:r>
         <w:rPr>
-          <w:rFonts w:ascii="Century" w:hAnsi="Century"/>
+          <w:rFonts w:ascii="Garamond" w:hAnsi="Garamond"/>
         </w:rPr>
         <w:t xml:space="preserve">This script is already attached to all </w:t>
       </w:r>
       <w:r>
         <w:rPr>
-          <w:rFonts w:ascii="Century" w:hAnsi="Century"/>
+          <w:rFonts w:ascii="Garamond" w:hAnsi="Garamond"/>
           <w:b/>
         </w:rPr>
         <w:t>Road Segments</w:t>
       </w:r>
       <w:r>
         <w:rPr>
-          <w:rFonts w:ascii="Century" w:hAnsi="Century"/>
+          <w:rFonts w:ascii="Garamond" w:hAnsi="Garamond"/>
         </w:rPr>
         <w:t xml:space="preserve"> and </w:t>
       </w:r>
       <w:r>
         <w:rPr>
-          <w:rFonts w:ascii="Century" w:hAnsi="Century"/>
+          <w:rFonts w:ascii="Garamond" w:hAnsi="Garamond"/>
           <w:b/>
         </w:rPr>
         <w:t>Intersections.</w:t>
       </w:r>
       <w:r>
         <w:rPr>
-          <w:rFonts w:ascii="Century" w:hAnsi="Century"/>
+          <w:rFonts w:ascii="Garamond" w:hAnsi="Garamond"/>
         </w:rPr>
         <w:t xml:space="preserve">  </w:t>
       </w:r>
       <w:r>
         <w:rPr>
-          <w:rFonts w:ascii="Century" w:hAnsi="Century"/>
+          <w:rFonts w:ascii="Garamond" w:hAnsi="Garamond"/>
         </w:rPr>
         <w:t xml:space="preserve">Anything possessing this script can be labeled as a </w:t>
       </w:r>
       <w:r>
         <w:rPr>
-          <w:rFonts w:ascii="Century" w:hAnsi="Century"/>
+          <w:rFonts w:ascii="Garamond" w:hAnsi="Garamond"/>
           <w:b/>
         </w:rPr>
         <w:t>Destination</w:t>
       </w:r>
       <w:r>
         <w:rPr>
-          <w:rFonts w:ascii="Century" w:hAnsi="Century"/>
+          <w:rFonts w:ascii="Garamond" w:hAnsi="Garamond"/>
         </w:rPr>
         <w:t>, which is the endpoint for the pathfinding functions.</w:t>
       </w:r>
@@ -1464,64 +1784,64 @@
           <w:numId w:val="1"/>
         </w:numPr>
         <w:rPr>
-          <w:rFonts w:ascii="Century" w:hAnsi="Century"/>
-        </w:rPr>
-      </w:pPr>
-      <w:r>
-        <w:rPr>
-          <w:rFonts w:ascii="Century" w:hAnsi="Century"/>
+          <w:rFonts w:ascii="Garamond" w:hAnsi="Garamond"/>
+        </w:rPr>
+      </w:pPr>
+      <w:r>
+        <w:rPr>
+          <w:rFonts w:ascii="Garamond" w:hAnsi="Garamond"/>
           <w:b/>
         </w:rPr>
         <w:t>Intersection</w:t>
       </w:r>
       <w:r>
         <w:rPr>
-          <w:rFonts w:ascii="Century" w:hAnsi="Century"/>
+          <w:rFonts w:ascii="Garamond" w:hAnsi="Garamond"/>
         </w:rPr>
         <w:t xml:space="preserve">: A script already attached to every </w:t>
       </w:r>
       <w:r>
         <w:rPr>
-          <w:rFonts w:ascii="Century" w:hAnsi="Century"/>
+          <w:rFonts w:ascii="Garamond" w:hAnsi="Garamond"/>
           <w:b/>
         </w:rPr>
         <w:t>Intersection</w:t>
       </w:r>
       <w:r>
         <w:rPr>
-          <w:rFonts w:ascii="Century" w:hAnsi="Century"/>
+          <w:rFonts w:ascii="Garamond" w:hAnsi="Garamond"/>
         </w:rPr>
         <w:t xml:space="preserve"> prefab.</w:t>
       </w:r>
       <w:r>
         <w:rPr>
-          <w:rFonts w:ascii="Century" w:hAnsi="Century"/>
+          <w:rFonts w:ascii="Garamond" w:hAnsi="Garamond"/>
         </w:rPr>
         <w:t xml:space="preserve">  Anything with an </w:t>
       </w:r>
       <w:r>
         <w:rPr>
-          <w:rFonts w:ascii="Century" w:hAnsi="Century"/>
+          <w:rFonts w:ascii="Garamond" w:hAnsi="Garamond"/>
           <w:b/>
         </w:rPr>
         <w:t>Intersection</w:t>
       </w:r>
       <w:r>
         <w:rPr>
-          <w:rFonts w:ascii="Century" w:hAnsi="Century"/>
+          <w:rFonts w:ascii="Garamond" w:hAnsi="Garamond"/>
         </w:rPr>
         <w:t xml:space="preserve"> script also requires a </w:t>
       </w:r>
       <w:r>
         <w:rPr>
-          <w:rFonts w:ascii="Century" w:hAnsi="Century"/>
+          <w:rFonts w:ascii="Garamond" w:hAnsi="Garamond"/>
           <w:b/>
         </w:rPr>
         <w:t>NavNode</w:t>
       </w:r>
       <w:r>
         <w:rPr>
-          <w:rFonts w:ascii="Century" w:hAnsi="Century"/>
+          <w:rFonts w:ascii="Garamond" w:hAnsi="Garamond"/>
         </w:rPr>
         <w:t xml:space="preserve"> script attached as well.</w:t>
       </w:r>
@@ -1534,78 +1854,76 @@
           <w:numId w:val="1"/>
         </w:numPr>
         <w:rPr>
-          <w:rFonts w:ascii="Century" w:hAnsi="Century"/>
-        </w:rPr>
-      </w:pPr>
-      <w:r>
-        <w:rPr>
-          <w:rFonts w:ascii="Century" w:hAnsi="Century"/>
+          <w:rFonts w:ascii="Garamond" w:hAnsi="Garamond"/>
+        </w:rPr>
+      </w:pPr>
+      <w:r>
+        <w:rPr>
+          <w:rFonts w:ascii="Garamond" w:hAnsi="Garamond"/>
           <w:b/>
         </w:rPr>
         <w:t>Navigator</w:t>
       </w:r>
       <w:r>
         <w:rPr>
-          <w:rFonts w:ascii="Century" w:hAnsi="Century"/>
+          <w:rFonts w:ascii="Garamond" w:hAnsi="Garamond"/>
         </w:rPr>
         <w:t xml:space="preserve">: A script to be attached to any agent utilizing the pathfinding functions of the roadway system.  </w:t>
       </w:r>
       <w:r>
         <w:rPr>
-          <w:rFonts w:ascii="Century" w:hAnsi="Century"/>
+          <w:rFonts w:ascii="Garamond" w:hAnsi="Garamond"/>
         </w:rPr>
         <w:t xml:space="preserve">This script can be referenced by any other script on the GameObject to grab navigation-related information, such as current </w:t>
       </w:r>
       <w:r>
         <w:rPr>
-          <w:rFonts w:ascii="Century" w:hAnsi="Century"/>
+          <w:rFonts w:ascii="Garamond" w:hAnsi="Garamond"/>
           <w:b/>
         </w:rPr>
         <w:t>Road</w:t>
       </w:r>
       <w:r>
         <w:rPr>
-          <w:rFonts w:ascii="Century" w:hAnsi="Century"/>
+          <w:rFonts w:ascii="Garamond" w:hAnsi="Garamond"/>
         </w:rPr>
         <w:t xml:space="preserve">, current </w:t>
       </w:r>
       <w:r>
         <w:rPr>
-          <w:rFonts w:ascii="Century" w:hAnsi="Century"/>
+          <w:rFonts w:ascii="Garamond" w:hAnsi="Garamond"/>
           <w:b/>
         </w:rPr>
         <w:t>NavNode</w:t>
       </w:r>
       <w:r>
         <w:rPr>
-          <w:rFonts w:ascii="Century" w:hAnsi="Century"/>
+          <w:rFonts w:ascii="Garamond" w:hAnsi="Garamond"/>
         </w:rPr>
         <w:t xml:space="preserve"> and the path that is being followed (stored as a </w:t>
       </w:r>
       <w:r>
         <w:rPr>
-          <w:rFonts w:ascii="Century" w:hAnsi="Century"/>
+          <w:rFonts w:ascii="Garamond" w:hAnsi="Garamond"/>
         </w:rPr>
         <w:t>stack</w:t>
       </w:r>
       <w:r>
         <w:rPr>
-          <w:rFonts w:ascii="Century" w:hAnsi="Century"/>
+          <w:rFonts w:ascii="Garamond" w:hAnsi="Garamond"/>
         </w:rPr>
         <w:t xml:space="preserve"> of </w:t>
       </w:r>
       <w:r>
         <w:rPr>
-          <w:rFonts w:ascii="Century" w:hAnsi="Century"/>
+          <w:rFonts w:ascii="Garamond" w:hAnsi="Garamond"/>
           <w:b/>
         </w:rPr>
         <w:t>NavNodes</w:t>
       </w:r>
-      <w:bookmarkStart w:id="0" w:name="_GoBack"/>
-      <w:bookmarkEnd w:id="0"/>
-      <w:r>
-        <w:rPr>
-          <w:rFonts w:ascii="Century" w:hAnsi="Century"/>
+      <w:r>
+        <w:rPr>
+          <w:rFonts w:ascii="Garamond" w:hAnsi="Garamond"/>
         </w:rPr>
         <w:t>).</w:t>
       </w:r>
@@ -1618,14 +1936,13 @@
           <w:numId w:val="1"/>
         </w:numPr>
         <w:rPr>
-          <w:rFonts w:ascii="Century" w:hAnsi="Century"/>
-        </w:rPr>
-      </w:pPr>
-      <w:r>
-        <w:rPr>
-          <w:rFonts w:ascii="Century" w:hAnsi="Century"/>
-        </w:rPr>
-        <w:lastRenderedPageBreak/>
+          <w:rFonts w:ascii="Garamond" w:hAnsi="Garamond"/>
+        </w:rPr>
+      </w:pPr>
+      <w:r>
+        <w:rPr>
+          <w:rFonts w:ascii="Garamond" w:hAnsi="Garamond"/>
+        </w:rPr>
         <w:t>Rules of Thumb for Creating Roadway Networks</w:t>
       </w:r>
     </w:p>
@@ -1637,26 +1954,26 @@
           <w:numId w:val="1"/>
         </w:numPr>
         <w:rPr>
-          <w:rFonts w:ascii="Century" w:hAnsi="Century"/>
-        </w:rPr>
-      </w:pPr>
-      <w:r>
-        <w:rPr>
-          <w:rFonts w:ascii="Century" w:hAnsi="Century"/>
+          <w:rFonts w:ascii="Garamond" w:hAnsi="Garamond"/>
+        </w:rPr>
+      </w:pPr>
+      <w:r>
+        <w:rPr>
+          <w:rFonts w:ascii="Garamond" w:hAnsi="Garamond"/>
           <w:b/>
         </w:rPr>
         <w:t>In order for two Road Segments to be connected, the</w:t>
       </w:r>
       <w:r>
         <w:rPr>
-          <w:rFonts w:ascii="Century" w:hAnsi="Century"/>
+          <w:rFonts w:ascii="Garamond" w:hAnsi="Garamond"/>
           <w:b/>
         </w:rPr>
         <w:t>ir colliders must overlap</w:t>
       </w:r>
       <w:r>
         <w:rPr>
-          <w:rFonts w:ascii="Century" w:hAnsi="Century"/>
+          <w:rFonts w:ascii="Garamond" w:hAnsi="Garamond"/>
           <w:b/>
         </w:rPr>
         <w:t>.</w:t>
@@ -1670,29 +1987,15 @@
           <w:numId w:val="1"/>
         </w:numPr>
         <w:rPr>
-          <w:rFonts w:ascii="Century" w:hAnsi="Century"/>
-        </w:rPr>
-      </w:pPr>
-      <w:r>
-        <w:rPr>
-          <w:rFonts w:ascii="Century" w:hAnsi="Century"/>
-          <w:b/>
-        </w:rPr>
-        <w:t xml:space="preserve">Any connection between two or more roads must have a shared </w:t>
-      </w:r>
-      <w:r>
-        <w:rPr>
-          <w:rFonts w:ascii="Century" w:hAnsi="Century"/>
-          <w:b/>
-        </w:rPr>
-        <w:t>Intersection</w:t>
-      </w:r>
-      <w:r>
-        <w:rPr>
-          <w:rFonts w:ascii="Century" w:hAnsi="Century"/>
-          <w:b/>
-        </w:rPr>
-        <w:t>.</w:t>
+          <w:rFonts w:ascii="Garamond" w:hAnsi="Garamond"/>
+        </w:rPr>
+      </w:pPr>
+      <w:r>
+        <w:rPr>
+          <w:rFonts w:ascii="Garamond" w:hAnsi="Garamond"/>
+          <w:b/>
+        </w:rPr>
+        <w:t>Any connection between two or more roads must have a shared Intersection.</w:t>
       </w:r>
     </w:p>
     <w:p>
@@ -1703,75 +2006,76 @@
           <w:numId w:val="1"/>
         </w:numPr>
         <w:rPr>
-          <w:rFonts w:ascii="Century" w:hAnsi="Century"/>
-        </w:rPr>
-      </w:pPr>
-      <w:r>
-        <w:rPr>
-          <w:rFonts w:ascii="Century" w:hAnsi="Century"/>
-        </w:rPr>
+          <w:rFonts w:ascii="Garamond" w:hAnsi="Garamond"/>
+        </w:rPr>
+      </w:pPr>
+      <w:r>
+        <w:rPr>
+          <w:rFonts w:ascii="Garamond" w:hAnsi="Garamond"/>
+        </w:rPr>
+        <w:lastRenderedPageBreak/>
         <w:t>I</w:t>
       </w:r>
       <w:r>
         <w:rPr>
-          <w:rFonts w:ascii="Century" w:hAnsi="Century"/>
+          <w:rFonts w:ascii="Garamond" w:hAnsi="Garamond"/>
         </w:rPr>
         <w:t>f two roads overlap without a shared</w:t>
       </w:r>
       <w:r>
         <w:rPr>
-          <w:rFonts w:ascii="Century" w:hAnsi="Century"/>
+          <w:rFonts w:ascii="Garamond" w:hAnsi="Garamond"/>
         </w:rPr>
         <w:t xml:space="preserve"> </w:t>
       </w:r>
       <w:r>
         <w:rPr>
-          <w:rFonts w:ascii="Century" w:hAnsi="Century"/>
+          <w:rFonts w:ascii="Garamond" w:hAnsi="Garamond"/>
           <w:b/>
         </w:rPr>
         <w:t>Intersection</w:t>
       </w:r>
       <w:r>
         <w:rPr>
-          <w:rFonts w:ascii="Century" w:hAnsi="Century"/>
+          <w:rFonts w:ascii="Garamond" w:hAnsi="Garamond"/>
         </w:rPr>
         <w:t>, they will not be registered as connected.  Therefore, any two</w:t>
       </w:r>
       <w:r>
         <w:rPr>
-          <w:rFonts w:ascii="Century" w:hAnsi="Century"/>
+          <w:rFonts w:ascii="Garamond" w:hAnsi="Garamond"/>
         </w:rPr>
         <w:t xml:space="preserve"> adjacent</w:t>
       </w:r>
       <w:r>
         <w:rPr>
-          <w:rFonts w:ascii="Century" w:hAnsi="Century"/>
+          <w:rFonts w:ascii="Garamond" w:hAnsi="Garamond"/>
         </w:rPr>
         <w:t xml:space="preserve"> </w:t>
       </w:r>
       <w:r>
         <w:rPr>
-          <w:rFonts w:ascii="Century" w:hAnsi="Century"/>
+          <w:rFonts w:ascii="Garamond" w:hAnsi="Garamond"/>
           <w:b/>
         </w:rPr>
         <w:t>Road Segments</w:t>
       </w:r>
       <w:r>
         <w:rPr>
-          <w:rFonts w:ascii="Century" w:hAnsi="Century"/>
+          <w:rFonts w:ascii="Garamond" w:hAnsi="Garamond"/>
         </w:rPr>
         <w:t xml:space="preserve"> from different </w:t>
       </w:r>
       <w:r>
         <w:rPr>
-          <w:rFonts w:ascii="Century" w:hAnsi="Century"/>
+          <w:rFonts w:ascii="Garamond" w:hAnsi="Garamond"/>
           <w:b/>
         </w:rPr>
         <w:t>Roads</w:t>
       </w:r>
       <w:r>
         <w:rPr>
-          <w:rFonts w:ascii="Century" w:hAnsi="Century"/>
+          <w:rFonts w:ascii="Garamond" w:hAnsi="Garamond"/>
         </w:rPr>
         <w:t xml:space="preserve"> will not connect.</w:t>
       </w:r>
@@ -1784,41 +2088,263 @@
           <w:numId w:val="1"/>
         </w:numPr>
         <w:rPr>
-          <w:rFonts w:ascii="Century" w:hAnsi="Century"/>
-        </w:rPr>
-      </w:pPr>
-      <w:r>
-        <w:rPr>
-          <w:rFonts w:ascii="Century" w:hAnsi="Century"/>
+          <w:rFonts w:ascii="Garamond" w:hAnsi="Garamond"/>
+        </w:rPr>
+      </w:pPr>
+      <w:r>
+        <w:rPr>
+          <w:rFonts w:ascii="Garamond" w:hAnsi="Garamond"/>
         </w:rPr>
         <w:t xml:space="preserve">When you wish to modify the trigger volume of a </w:t>
       </w:r>
       <w:r>
         <w:rPr>
-          <w:rFonts w:ascii="Century" w:hAnsi="Century"/>
+          <w:rFonts w:ascii="Garamond" w:hAnsi="Garamond"/>
           <w:b/>
         </w:rPr>
         <w:t>Road Segment</w:t>
       </w:r>
       <w:r>
         <w:rPr>
-          <w:rFonts w:ascii="Century" w:hAnsi="Century"/>
+          <w:rFonts w:ascii="Garamond" w:hAnsi="Garamond"/>
         </w:rPr>
         <w:t xml:space="preserve"> or an </w:t>
       </w:r>
       <w:r>
         <w:rPr>
-          <w:rFonts w:ascii="Century" w:hAnsi="Century"/>
+          <w:rFonts w:ascii="Garamond" w:hAnsi="Garamond"/>
           <w:b/>
         </w:rPr>
         <w:t>Intersection</w:t>
       </w:r>
       <w:r>
         <w:rPr>
-          <w:rFonts w:ascii="Century" w:hAnsi="Century"/>
-        </w:rPr>
-        <w:t>, it is suggested that you resize its BoxCollider instead of the transform.</w:t>
-      </w:r>
+          <w:rFonts w:ascii="Garamond" w:hAnsi="Garamond"/>
+        </w:rPr>
+        <w:t xml:space="preserve">, it is suggested that you resize </w:t>
+      </w:r>
+      <w:r>
+        <w:rPr>
+          <w:rFonts w:ascii="Garamond" w:hAnsi="Garamond"/>
+        </w:rPr>
+        <w:t>its BoxCollider instead of the T</w:t>
+      </w:r>
+      <w:r>
+        <w:rPr>
+          <w:rFonts w:ascii="Garamond" w:hAnsi="Garamond"/>
+        </w:rPr>
+        <w:t>ransform.</w:t>
+      </w:r>
+    </w:p>
+    <w:p>
+      <w:pPr>
+        <w:pStyle w:val="ListParagraph"/>
+        <w:numPr>
+          <w:ilvl w:val="2"/>
+          <w:numId w:val="1"/>
+        </w:numPr>
+        <w:rPr>
+          <w:rFonts w:ascii="Garamond" w:hAnsi="Garamond"/>
+        </w:rPr>
+      </w:pPr>
+      <w:r>
+        <w:rPr>
+          <w:rFonts w:ascii="Garamond" w:hAnsi="Garamond"/>
+        </w:rPr>
+        <w:t xml:space="preserve">If you need to rotate a </w:t>
+      </w:r>
+      <w:r>
+        <w:rPr>
+          <w:rFonts w:ascii="Garamond" w:hAnsi="Garamond"/>
+          <w:b/>
+        </w:rPr>
+        <w:t>Road Segment</w:t>
+      </w:r>
+      <w:r>
+        <w:rPr>
+          <w:rFonts w:ascii="Garamond" w:hAnsi="Garamond"/>
+        </w:rPr>
+        <w:t>, its T</w:t>
+      </w:r>
+      <w:r>
+        <w:rPr>
+          <w:rFonts w:ascii="Garamond" w:hAnsi="Garamond"/>
+        </w:rPr>
+        <w:t xml:space="preserve">ransform </w:t>
+      </w:r>
+      <w:r>
+        <w:rPr>
+          <w:rFonts w:ascii="Garamond" w:hAnsi="Garamond"/>
+        </w:rPr>
+        <w:t>may</w:t>
+      </w:r>
+      <w:r>
+        <w:rPr>
+          <w:rFonts w:ascii="Garamond" w:hAnsi="Garamond"/>
+        </w:rPr>
+        <w:t xml:space="preserve"> be rotated.</w:t>
+      </w:r>
+    </w:p>
+    <w:p>
+      <w:pPr>
+        <w:pStyle w:val="ListParagraph"/>
+        <w:numPr>
+          <w:ilvl w:val="0"/>
+          <w:numId w:val="1"/>
+        </w:numPr>
+        <w:rPr>
+          <w:rFonts w:ascii="Garamond" w:hAnsi="Garamond"/>
+        </w:rPr>
+      </w:pPr>
+      <w:r>
+        <w:rPr>
+          <w:rFonts w:ascii="Garamond" w:hAnsi="Garamond"/>
+        </w:rPr>
+        <w:t>Navigation</w:t>
+      </w:r>
+    </w:p>
+    <w:p>
+      <w:pPr>
+        <w:pStyle w:val="ListParagraph"/>
+        <w:numPr>
+          <w:ilvl w:val="1"/>
+          <w:numId w:val="1"/>
+        </w:numPr>
+        <w:rPr>
+          <w:rFonts w:ascii="Garamond" w:hAnsi="Garamond"/>
+        </w:rPr>
+      </w:pPr>
+      <w:r>
+        <w:rPr>
+          <w:rFonts w:ascii="Garamond" w:hAnsi="Garamond"/>
+        </w:rPr>
+        <w:t xml:space="preserve">The </w:t>
+      </w:r>
+      <w:r>
+        <w:rPr>
+          <w:rFonts w:ascii="Garamond" w:hAnsi="Garamond"/>
+        </w:rPr>
+        <w:t xml:space="preserve">roadway system is constructed in order to allow a </w:t>
+      </w:r>
+      <w:r>
+        <w:rPr>
+          <w:rFonts w:ascii="Garamond" w:hAnsi="Garamond"/>
+          <w:b/>
+        </w:rPr>
+        <w:t>Navigator</w:t>
+      </w:r>
+      <w:r>
+        <w:rPr>
+          <w:rFonts w:ascii="Garamond" w:hAnsi="Garamond"/>
+        </w:rPr>
+        <w:t xml:space="preserve"> to traverse the network.  </w:t>
+      </w:r>
+      <w:r>
+        <w:rPr>
+          <w:rFonts w:ascii="Garamond" w:hAnsi="Garamond"/>
+        </w:rPr>
+        <w:t xml:space="preserve">The </w:t>
+      </w:r>
+      <w:r>
+        <w:rPr>
+          <w:rFonts w:ascii="Garamond" w:hAnsi="Garamond"/>
+          <w:b/>
+        </w:rPr>
+        <w:t>Navigator</w:t>
+      </w:r>
+      <w:r>
+        <w:rPr>
+          <w:rFonts w:ascii="Garamond" w:hAnsi="Garamond"/>
+        </w:rPr>
+        <w:t xml:space="preserve"> is </w:t>
+      </w:r>
+      <w:r>
+        <w:rPr>
+          <w:rFonts w:ascii="Garamond" w:hAnsi="Garamond"/>
+        </w:rPr>
+        <w:t xml:space="preserve">the player-controlled GameObject and </w:t>
+      </w:r>
+      <w:r>
+        <w:rPr>
+          <w:rFonts w:ascii="Garamond" w:hAnsi="Garamond"/>
+        </w:rPr>
+        <w:t xml:space="preserve">the script is responsible for </w:t>
+      </w:r>
+      <w:r>
+        <w:rPr>
+          <w:rFonts w:ascii="Garamond" w:hAnsi="Garamond"/>
+        </w:rPr>
+        <w:t xml:space="preserve">providing messages dependent on how on-course the </w:t>
+      </w:r>
+      <w:r>
+        <w:rPr>
+          <w:rFonts w:ascii="Garamond" w:hAnsi="Garamond"/>
+          <w:b/>
+        </w:rPr>
+        <w:t>Navigator</w:t>
+      </w:r>
+      <w:r>
+        <w:rPr>
+          <w:rFonts w:ascii="Garamond" w:hAnsi="Garamond"/>
+        </w:rPr>
+        <w:t xml:space="preserve"> is.</w:t>
+      </w:r>
+    </w:p>
+    <w:p>
+      <w:pPr>
+        <w:pStyle w:val="ListParagraph"/>
+        <w:numPr>
+          <w:ilvl w:val="1"/>
+          <w:numId w:val="1"/>
+        </w:numPr>
+        <w:rPr>
+          <w:rFonts w:ascii="Garamond" w:hAnsi="Garamond"/>
+        </w:rPr>
+      </w:pPr>
+      <w:r>
+        <w:rPr>
+          <w:rFonts w:ascii="Garamond" w:hAnsi="Garamond"/>
+        </w:rPr>
+        <w:t xml:space="preserve">Upon initialization of the road network, the </w:t>
+      </w:r>
+      <w:r>
+        <w:rPr>
+          <w:rFonts w:ascii="Garamond" w:hAnsi="Garamond"/>
+        </w:rPr>
+        <w:t>NavNode.</w:t>
+      </w:r>
+      <w:r>
+        <w:rPr>
+          <w:rFonts w:ascii="Garamond" w:hAnsi="Garamond"/>
+        </w:rPr>
+        <w:t>OnRoadsConnected()</w:t>
+      </w:r>
+      <w:r>
+        <w:rPr>
+          <w:rFonts w:ascii="Garamond" w:hAnsi="Garamond"/>
+        </w:rPr>
+        <w:t xml:space="preserve"> event is called to initialize path generation.  This is a static event, which can be </w:t>
+      </w:r>
+      <w:r>
+        <w:rPr>
+          <w:rFonts w:ascii="Garamond" w:hAnsi="Garamond"/>
+        </w:rPr>
+        <w:t xml:space="preserve">subscribed to by any </w:t>
+      </w:r>
+      <w:r>
+        <w:rPr>
+          <w:rFonts w:ascii="Garamond" w:hAnsi="Garamond"/>
+        </w:rPr>
+        <w:t xml:space="preserve">script and </w:t>
+      </w:r>
+      <w:r>
+        <w:rPr>
+          <w:rFonts w:ascii="Garamond" w:hAnsi="Garamond"/>
+        </w:rPr>
+        <w:t>triggered upon formation of a path (e.g. anything that requires a completed road network to function properly).</w:t>
+      </w:r>
+      <w:bookmarkStart w:id="0" w:name="_GoBack"/>
+      <w:bookmarkEnd w:id="0"/>
     </w:p>
     <w:sectPr>
       <w:pgSz w:w="12240" w:h="15840"/>
@@ -2090,6 +2616,7 @@
   <w:style w:type="character" w:default="1" w:styleId="DefaultParagraphFont">
     <w:name w:val="Default Paragraph Font"/>
     <w:uiPriority w:val="1"/>
+    <w:semiHidden/>
     <w:unhideWhenUsed/>
   </w:style>
   <w:style w:type="table" w:default="1" w:styleId="TableNormal">
@@ -2339,6 +2866,7 @@
   <w:style w:type="character" w:default="1" w:styleId="DefaultParagraphFont">
     <w:name w:val="Default Paragraph Font"/>
     <w:uiPriority w:val="1"/>
+    <w:semiHidden/>
     <w:unhideWhenUsed/>
   </w:style>
   <w:style w:type="table" w:default="1" w:styleId="TableNormal">

</xml_diff>